<commit_message>
[Add] links to the report
</commit_message>
<xml_diff>
--- a/Lab_2/Lab_2.docx
+++ b/Lab_2/Lab_2.docx
@@ -452,25 +452,7 @@
           <w:szCs w:val="28"/>
           <w:lang w:val="uk-UA"/>
         </w:rPr>
-        <w:t>«Мова гіпертекстової розмітки сайту HTML-5. Таблиці.</w:t>
-      </w:r>
-      <w:r>
-        <w:rPr>
-          <w:rFonts w:ascii="Times New Roman" w:hAnsi="Times New Roman" w:cs="Times New Roman"/>
-          <w:sz w:val="28"/>
-          <w:szCs w:val="28"/>
-          <w:lang w:val="uk-UA"/>
-        </w:rPr>
-        <w:t xml:space="preserve"> </w:t>
-      </w:r>
-      <w:r>
-        <w:rPr>
-          <w:rFonts w:ascii="Times New Roman" w:hAnsi="Times New Roman" w:cs="Times New Roman"/>
-          <w:sz w:val="28"/>
-          <w:szCs w:val="28"/>
-          <w:lang w:val="uk-UA"/>
-        </w:rPr>
-        <w:t>Каскадна таблиця стилів CSS-3»</w:t>
+        <w:t>«Мова гіпертекстової розмітки сайту HTML-5. Таблиці. Каскадна таблиця стилів CSS-3»</w:t>
       </w:r>
     </w:p>
     <w:p>
@@ -739,23 +721,7 @@
           <w:bCs/>
           <w:lang w:val="uk-UA"/>
         </w:rPr>
-        <w:t>Завд</w:t>
-      </w:r>
-      <w:r>
-        <w:rPr>
-          <w:b/>
-          <w:bCs/>
-          <w:lang w:val="uk-UA"/>
-        </w:rPr>
-        <w:t>а</w:t>
-      </w:r>
-      <w:r>
-        <w:rPr>
-          <w:b/>
-          <w:bCs/>
-          <w:lang w:val="uk-UA"/>
-        </w:rPr>
-        <w:t>ння2.</w:t>
+        <w:t>Завдання2.</w:t>
       </w:r>
     </w:p>
     <w:p>
@@ -1682,7 +1648,13 @@
         <w:rPr>
           <w:lang w:val="en-US"/>
         </w:rPr>
-        <w:t xml:space="preserve">html </w:t>
+        <w:t>html</w:t>
+      </w:r>
+      <w:r>
+        <w:rPr>
+          <w:lang w:val="ru-RU"/>
+        </w:rPr>
+        <w:t xml:space="preserve"> </w:t>
       </w:r>
       <w:r>
         <w:rPr>
@@ -1996,7 +1968,6 @@
           <w:color w:val="D4D4D4"/>
           <w:sz w:val="19"/>
           <w:szCs w:val="19"/>
-          <w:lang/>
         </w:rPr>
       </w:pPr>
       <w:r>
@@ -2005,7 +1976,6 @@
           <w:color w:val="D7BA7D"/>
           <w:sz w:val="19"/>
           <w:szCs w:val="19"/>
-          <w:lang/>
         </w:rPr>
         <w:t>.container</w:t>
       </w:r>
@@ -2015,7 +1985,6 @@
           <w:color w:val="D4D4D4"/>
           <w:sz w:val="19"/>
           <w:szCs w:val="19"/>
-          <w:lang/>
         </w:rPr>
         <w:t xml:space="preserve"> {</w:t>
       </w:r>
@@ -2029,16 +1998,14 @@
           <w:color w:val="D4D4D4"/>
           <w:sz w:val="19"/>
           <w:szCs w:val="19"/>
-          <w:lang/>
-        </w:rPr>
-      </w:pPr>
-      <w:r>
-        <w:rPr>
-          <w:rFonts w:ascii="Consolas" w:eastAsia="Times New Roman" w:hAnsi="Consolas"/>
-          <w:color w:val="D4D4D4"/>
-          <w:sz w:val="19"/>
-          <w:szCs w:val="19"/>
-          <w:lang/>
+        </w:rPr>
+      </w:pPr>
+      <w:r>
+        <w:rPr>
+          <w:rFonts w:ascii="Consolas" w:eastAsia="Times New Roman" w:hAnsi="Consolas"/>
+          <w:color w:val="D4D4D4"/>
+          <w:sz w:val="19"/>
+          <w:szCs w:val="19"/>
         </w:rPr>
         <w:t xml:space="preserve">  </w:t>
       </w:r>
@@ -2048,7 +2015,6 @@
           <w:color w:val="9CDCFE"/>
           <w:sz w:val="19"/>
           <w:szCs w:val="19"/>
-          <w:lang/>
         </w:rPr>
         <w:t>display</w:t>
       </w:r>
@@ -2058,7 +2024,6 @@
           <w:color w:val="D4D4D4"/>
           <w:sz w:val="19"/>
           <w:szCs w:val="19"/>
-          <w:lang/>
         </w:rPr>
         <w:t>: flex;</w:t>
       </w:r>
@@ -2072,16 +2037,14 @@
           <w:color w:val="D4D4D4"/>
           <w:sz w:val="19"/>
           <w:szCs w:val="19"/>
-          <w:lang/>
-        </w:rPr>
-      </w:pPr>
-      <w:r>
-        <w:rPr>
-          <w:rFonts w:ascii="Consolas" w:eastAsia="Times New Roman" w:hAnsi="Consolas"/>
-          <w:color w:val="D4D4D4"/>
-          <w:sz w:val="19"/>
-          <w:szCs w:val="19"/>
-          <w:lang/>
+        </w:rPr>
+      </w:pPr>
+      <w:r>
+        <w:rPr>
+          <w:rFonts w:ascii="Consolas" w:eastAsia="Times New Roman" w:hAnsi="Consolas"/>
+          <w:color w:val="D4D4D4"/>
+          <w:sz w:val="19"/>
+          <w:szCs w:val="19"/>
         </w:rPr>
         <w:t xml:space="preserve">  </w:t>
       </w:r>
@@ -2091,7 +2054,6 @@
           <w:color w:val="9CDCFE"/>
           <w:sz w:val="19"/>
           <w:szCs w:val="19"/>
-          <w:lang/>
         </w:rPr>
         <w:t>padding-top</w:t>
       </w:r>
@@ -2101,7 +2063,6 @@
           <w:color w:val="D4D4D4"/>
           <w:sz w:val="19"/>
           <w:szCs w:val="19"/>
-          <w:lang/>
         </w:rPr>
         <w:t xml:space="preserve">: </w:t>
       </w:r>
@@ -2111,7 +2072,6 @@
           <w:color w:val="B5CEA8"/>
           <w:sz w:val="19"/>
           <w:szCs w:val="19"/>
-          <w:lang/>
         </w:rPr>
         <w:t>10px</w:t>
       </w:r>
@@ -2121,7 +2081,6 @@
           <w:color w:val="D4D4D4"/>
           <w:sz w:val="19"/>
           <w:szCs w:val="19"/>
-          <w:lang/>
         </w:rPr>
         <w:t>;</w:t>
       </w:r>
@@ -2135,16 +2094,14 @@
           <w:color w:val="D4D4D4"/>
           <w:sz w:val="19"/>
           <w:szCs w:val="19"/>
-          <w:lang/>
-        </w:rPr>
-      </w:pPr>
-      <w:r>
-        <w:rPr>
-          <w:rFonts w:ascii="Consolas" w:eastAsia="Times New Roman" w:hAnsi="Consolas"/>
-          <w:color w:val="D4D4D4"/>
-          <w:sz w:val="19"/>
-          <w:szCs w:val="19"/>
-          <w:lang/>
+        </w:rPr>
+      </w:pPr>
+      <w:r>
+        <w:rPr>
+          <w:rFonts w:ascii="Consolas" w:eastAsia="Times New Roman" w:hAnsi="Consolas"/>
+          <w:color w:val="D4D4D4"/>
+          <w:sz w:val="19"/>
+          <w:szCs w:val="19"/>
         </w:rPr>
         <w:t>}</w:t>
       </w:r>
@@ -2158,20 +2115,18 @@
           <w:color w:val="D4D4D4"/>
           <w:sz w:val="19"/>
           <w:szCs w:val="19"/>
-          <w:lang/>
-        </w:rPr>
-      </w:pPr>
-    </w:p>
-    <w:p>
-      <w:pPr>
-        <w:shd w:val="clear" w:color="auto" w:fill="1E1E1E"/>
-        <w:spacing w:after="0" w:line="255" w:lineRule="atLeast"/>
-        <w:rPr>
-          <w:rFonts w:ascii="Consolas" w:eastAsia="Times New Roman" w:hAnsi="Consolas"/>
-          <w:color w:val="D4D4D4"/>
-          <w:sz w:val="19"/>
-          <w:szCs w:val="19"/>
-          <w:lang/>
+        </w:rPr>
+      </w:pPr>
+    </w:p>
+    <w:p>
+      <w:pPr>
+        <w:shd w:val="clear" w:color="auto" w:fill="1E1E1E"/>
+        <w:spacing w:after="0" w:line="255" w:lineRule="atLeast"/>
+        <w:rPr>
+          <w:rFonts w:ascii="Consolas" w:eastAsia="Times New Roman" w:hAnsi="Consolas"/>
+          <w:color w:val="D4D4D4"/>
+          <w:sz w:val="19"/>
+          <w:szCs w:val="19"/>
         </w:rPr>
       </w:pPr>
       <w:r>
@@ -2180,7 +2135,6 @@
           <w:color w:val="D7BA7D"/>
           <w:sz w:val="19"/>
           <w:szCs w:val="19"/>
-          <w:lang/>
         </w:rPr>
         <w:t>.bullseye-position</w:t>
       </w:r>
@@ -2190,7 +2144,6 @@
           <w:color w:val="D4D4D4"/>
           <w:sz w:val="19"/>
           <w:szCs w:val="19"/>
-          <w:lang/>
         </w:rPr>
         <w:t xml:space="preserve"> {</w:t>
       </w:r>
@@ -2204,16 +2157,14 @@
           <w:color w:val="D4D4D4"/>
           <w:sz w:val="19"/>
           <w:szCs w:val="19"/>
-          <w:lang/>
-        </w:rPr>
-      </w:pPr>
-      <w:r>
-        <w:rPr>
-          <w:rFonts w:ascii="Consolas" w:eastAsia="Times New Roman" w:hAnsi="Consolas"/>
-          <w:color w:val="D4D4D4"/>
-          <w:sz w:val="19"/>
-          <w:szCs w:val="19"/>
-          <w:lang/>
+        </w:rPr>
+      </w:pPr>
+      <w:r>
+        <w:rPr>
+          <w:rFonts w:ascii="Consolas" w:eastAsia="Times New Roman" w:hAnsi="Consolas"/>
+          <w:color w:val="D4D4D4"/>
+          <w:sz w:val="19"/>
+          <w:szCs w:val="19"/>
         </w:rPr>
         <w:t xml:space="preserve">  </w:t>
       </w:r>
@@ -2223,7 +2174,6 @@
           <w:color w:val="9CDCFE"/>
           <w:sz w:val="19"/>
           <w:szCs w:val="19"/>
-          <w:lang/>
         </w:rPr>
         <w:t>width</w:t>
       </w:r>
@@ -2233,7 +2183,6 @@
           <w:color w:val="D4D4D4"/>
           <w:sz w:val="19"/>
           <w:szCs w:val="19"/>
-          <w:lang/>
         </w:rPr>
         <w:t xml:space="preserve">: </w:t>
       </w:r>
@@ -2243,7 +2192,6 @@
           <w:color w:val="B5CEA8"/>
           <w:sz w:val="19"/>
           <w:szCs w:val="19"/>
-          <w:lang/>
         </w:rPr>
         <w:t>175px</w:t>
       </w:r>
@@ -2253,7 +2201,6 @@
           <w:color w:val="D4D4D4"/>
           <w:sz w:val="19"/>
           <w:szCs w:val="19"/>
-          <w:lang/>
         </w:rPr>
         <w:t>;</w:t>
       </w:r>
@@ -2267,16 +2214,14 @@
           <w:color w:val="D4D4D4"/>
           <w:sz w:val="19"/>
           <w:szCs w:val="19"/>
-          <w:lang/>
-        </w:rPr>
-      </w:pPr>
-      <w:r>
-        <w:rPr>
-          <w:rFonts w:ascii="Consolas" w:eastAsia="Times New Roman" w:hAnsi="Consolas"/>
-          <w:color w:val="D4D4D4"/>
-          <w:sz w:val="19"/>
-          <w:szCs w:val="19"/>
-          <w:lang/>
+        </w:rPr>
+      </w:pPr>
+      <w:r>
+        <w:rPr>
+          <w:rFonts w:ascii="Consolas" w:eastAsia="Times New Roman" w:hAnsi="Consolas"/>
+          <w:color w:val="D4D4D4"/>
+          <w:sz w:val="19"/>
+          <w:szCs w:val="19"/>
         </w:rPr>
         <w:t xml:space="preserve">  </w:t>
       </w:r>
@@ -2286,7 +2231,6 @@
           <w:color w:val="9CDCFE"/>
           <w:sz w:val="19"/>
           <w:szCs w:val="19"/>
-          <w:lang/>
         </w:rPr>
         <w:t>height</w:t>
       </w:r>
@@ -2296,7 +2240,6 @@
           <w:color w:val="D4D4D4"/>
           <w:sz w:val="19"/>
           <w:szCs w:val="19"/>
-          <w:lang/>
         </w:rPr>
         <w:t xml:space="preserve">: </w:t>
       </w:r>
@@ -2306,7 +2249,6 @@
           <w:color w:val="B5CEA8"/>
           <w:sz w:val="19"/>
           <w:szCs w:val="19"/>
-          <w:lang/>
         </w:rPr>
         <w:t>175px</w:t>
       </w:r>
@@ -2316,7 +2258,6 @@
           <w:color w:val="D4D4D4"/>
           <w:sz w:val="19"/>
           <w:szCs w:val="19"/>
-          <w:lang/>
         </w:rPr>
         <w:t>;</w:t>
       </w:r>
@@ -2330,16 +2271,14 @@
           <w:color w:val="D4D4D4"/>
           <w:sz w:val="19"/>
           <w:szCs w:val="19"/>
-          <w:lang/>
-        </w:rPr>
-      </w:pPr>
-      <w:r>
-        <w:rPr>
-          <w:rFonts w:ascii="Consolas" w:eastAsia="Times New Roman" w:hAnsi="Consolas"/>
-          <w:color w:val="D4D4D4"/>
-          <w:sz w:val="19"/>
-          <w:szCs w:val="19"/>
-          <w:lang/>
+        </w:rPr>
+      </w:pPr>
+      <w:r>
+        <w:rPr>
+          <w:rFonts w:ascii="Consolas" w:eastAsia="Times New Roman" w:hAnsi="Consolas"/>
+          <w:color w:val="D4D4D4"/>
+          <w:sz w:val="19"/>
+          <w:szCs w:val="19"/>
         </w:rPr>
         <w:t xml:space="preserve">  </w:t>
       </w:r>
@@ -2349,7 +2288,6 @@
           <w:color w:val="9CDCFE"/>
           <w:sz w:val="19"/>
           <w:szCs w:val="19"/>
-          <w:lang/>
         </w:rPr>
         <w:t>position</w:t>
       </w:r>
@@ -2359,7 +2297,6 @@
           <w:color w:val="D4D4D4"/>
           <w:sz w:val="19"/>
           <w:szCs w:val="19"/>
-          <w:lang/>
         </w:rPr>
         <w:t>: relative;</w:t>
       </w:r>
@@ -2373,16 +2310,14 @@
           <w:color w:val="D4D4D4"/>
           <w:sz w:val="19"/>
           <w:szCs w:val="19"/>
-          <w:lang/>
-        </w:rPr>
-      </w:pPr>
-      <w:r>
-        <w:rPr>
-          <w:rFonts w:ascii="Consolas" w:eastAsia="Times New Roman" w:hAnsi="Consolas"/>
-          <w:color w:val="D4D4D4"/>
-          <w:sz w:val="19"/>
-          <w:szCs w:val="19"/>
-          <w:lang/>
+        </w:rPr>
+      </w:pPr>
+      <w:r>
+        <w:rPr>
+          <w:rFonts w:ascii="Consolas" w:eastAsia="Times New Roman" w:hAnsi="Consolas"/>
+          <w:color w:val="D4D4D4"/>
+          <w:sz w:val="19"/>
+          <w:szCs w:val="19"/>
         </w:rPr>
         <w:t xml:space="preserve">  </w:t>
       </w:r>
@@ -2392,7 +2327,6 @@
           <w:color w:val="9CDCFE"/>
           <w:sz w:val="19"/>
           <w:szCs w:val="19"/>
-          <w:lang/>
         </w:rPr>
         <w:t>display</w:t>
       </w:r>
@@ -2402,7 +2336,6 @@
           <w:color w:val="D4D4D4"/>
           <w:sz w:val="19"/>
           <w:szCs w:val="19"/>
-          <w:lang/>
         </w:rPr>
         <w:t>: flex;</w:t>
       </w:r>
@@ -2416,16 +2349,14 @@
           <w:color w:val="D4D4D4"/>
           <w:sz w:val="19"/>
           <w:szCs w:val="19"/>
-          <w:lang/>
-        </w:rPr>
-      </w:pPr>
-      <w:r>
-        <w:rPr>
-          <w:rFonts w:ascii="Consolas" w:eastAsia="Times New Roman" w:hAnsi="Consolas"/>
-          <w:color w:val="D4D4D4"/>
-          <w:sz w:val="19"/>
-          <w:szCs w:val="19"/>
-          <w:lang/>
+        </w:rPr>
+      </w:pPr>
+      <w:r>
+        <w:rPr>
+          <w:rFonts w:ascii="Consolas" w:eastAsia="Times New Roman" w:hAnsi="Consolas"/>
+          <w:color w:val="D4D4D4"/>
+          <w:sz w:val="19"/>
+          <w:szCs w:val="19"/>
         </w:rPr>
         <w:t xml:space="preserve">  </w:t>
       </w:r>
@@ -2435,7 +2366,6 @@
           <w:color w:val="9CDCFE"/>
           <w:sz w:val="19"/>
           <w:szCs w:val="19"/>
-          <w:lang/>
         </w:rPr>
         <w:t>justify-content</w:t>
       </w:r>
@@ -2445,7 +2375,6 @@
           <w:color w:val="D4D4D4"/>
           <w:sz w:val="19"/>
           <w:szCs w:val="19"/>
-          <w:lang/>
         </w:rPr>
         <w:t>: center;</w:t>
       </w:r>
@@ -2459,16 +2388,14 @@
           <w:color w:val="D4D4D4"/>
           <w:sz w:val="19"/>
           <w:szCs w:val="19"/>
-          <w:lang/>
-        </w:rPr>
-      </w:pPr>
-      <w:r>
-        <w:rPr>
-          <w:rFonts w:ascii="Consolas" w:eastAsia="Times New Roman" w:hAnsi="Consolas"/>
-          <w:color w:val="D4D4D4"/>
-          <w:sz w:val="19"/>
-          <w:szCs w:val="19"/>
-          <w:lang/>
+        </w:rPr>
+      </w:pPr>
+      <w:r>
+        <w:rPr>
+          <w:rFonts w:ascii="Consolas" w:eastAsia="Times New Roman" w:hAnsi="Consolas"/>
+          <w:color w:val="D4D4D4"/>
+          <w:sz w:val="19"/>
+          <w:szCs w:val="19"/>
         </w:rPr>
         <w:t xml:space="preserve">  </w:t>
       </w:r>
@@ -2478,7 +2405,6 @@
           <w:color w:val="9CDCFE"/>
           <w:sz w:val="19"/>
           <w:szCs w:val="19"/>
-          <w:lang/>
         </w:rPr>
         <w:t>align-items</w:t>
       </w:r>
@@ -2488,7 +2414,6 @@
           <w:color w:val="D4D4D4"/>
           <w:sz w:val="19"/>
           <w:szCs w:val="19"/>
-          <w:lang/>
         </w:rPr>
         <w:t>: center;</w:t>
       </w:r>
@@ -2502,16 +2427,14 @@
           <w:color w:val="D4D4D4"/>
           <w:sz w:val="19"/>
           <w:szCs w:val="19"/>
-          <w:lang/>
-        </w:rPr>
-      </w:pPr>
-      <w:r>
-        <w:rPr>
-          <w:rFonts w:ascii="Consolas" w:eastAsia="Times New Roman" w:hAnsi="Consolas"/>
-          <w:color w:val="D4D4D4"/>
-          <w:sz w:val="19"/>
-          <w:szCs w:val="19"/>
-          <w:lang/>
+        </w:rPr>
+      </w:pPr>
+      <w:r>
+        <w:rPr>
+          <w:rFonts w:ascii="Consolas" w:eastAsia="Times New Roman" w:hAnsi="Consolas"/>
+          <w:color w:val="D4D4D4"/>
+          <w:sz w:val="19"/>
+          <w:szCs w:val="19"/>
         </w:rPr>
         <w:t xml:space="preserve">  </w:t>
       </w:r>
@@ -2521,7 +2444,6 @@
           <w:color w:val="9CDCFE"/>
           <w:sz w:val="19"/>
           <w:szCs w:val="19"/>
-          <w:lang/>
         </w:rPr>
         <w:t>margin-right</w:t>
       </w:r>
@@ -2531,7 +2453,6 @@
           <w:color w:val="D4D4D4"/>
           <w:sz w:val="19"/>
           <w:szCs w:val="19"/>
-          <w:lang/>
         </w:rPr>
         <w:t xml:space="preserve">: </w:t>
       </w:r>
@@ -2541,7 +2462,6 @@
           <w:color w:val="B5CEA8"/>
           <w:sz w:val="19"/>
           <w:szCs w:val="19"/>
-          <w:lang/>
         </w:rPr>
         <w:t>10px</w:t>
       </w:r>
@@ -2551,7 +2471,6 @@
           <w:color w:val="D4D4D4"/>
           <w:sz w:val="19"/>
           <w:szCs w:val="19"/>
-          <w:lang/>
         </w:rPr>
         <w:t>;</w:t>
       </w:r>
@@ -2565,16 +2484,14 @@
           <w:color w:val="D4D4D4"/>
           <w:sz w:val="19"/>
           <w:szCs w:val="19"/>
-          <w:lang/>
-        </w:rPr>
-      </w:pPr>
-      <w:r>
-        <w:rPr>
-          <w:rFonts w:ascii="Consolas" w:eastAsia="Times New Roman" w:hAnsi="Consolas"/>
-          <w:color w:val="D4D4D4"/>
-          <w:sz w:val="19"/>
-          <w:szCs w:val="19"/>
-          <w:lang/>
+        </w:rPr>
+      </w:pPr>
+      <w:r>
+        <w:rPr>
+          <w:rFonts w:ascii="Consolas" w:eastAsia="Times New Roman" w:hAnsi="Consolas"/>
+          <w:color w:val="D4D4D4"/>
+          <w:sz w:val="19"/>
+          <w:szCs w:val="19"/>
         </w:rPr>
         <w:t>}</w:t>
       </w:r>
@@ -2588,20 +2505,18 @@
           <w:color w:val="D4D4D4"/>
           <w:sz w:val="19"/>
           <w:szCs w:val="19"/>
-          <w:lang/>
-        </w:rPr>
-      </w:pPr>
-    </w:p>
-    <w:p>
-      <w:pPr>
-        <w:shd w:val="clear" w:color="auto" w:fill="1E1E1E"/>
-        <w:spacing w:after="0" w:line="255" w:lineRule="atLeast"/>
-        <w:rPr>
-          <w:rFonts w:ascii="Consolas" w:eastAsia="Times New Roman" w:hAnsi="Consolas"/>
-          <w:color w:val="D4D4D4"/>
-          <w:sz w:val="19"/>
-          <w:szCs w:val="19"/>
-          <w:lang/>
+        </w:rPr>
+      </w:pPr>
+    </w:p>
+    <w:p>
+      <w:pPr>
+        <w:shd w:val="clear" w:color="auto" w:fill="1E1E1E"/>
+        <w:spacing w:after="0" w:line="255" w:lineRule="atLeast"/>
+        <w:rPr>
+          <w:rFonts w:ascii="Consolas" w:eastAsia="Times New Roman" w:hAnsi="Consolas"/>
+          <w:color w:val="D4D4D4"/>
+          <w:sz w:val="19"/>
+          <w:szCs w:val="19"/>
         </w:rPr>
       </w:pPr>
       <w:r>
@@ -2610,7 +2525,6 @@
           <w:color w:val="D7BA7D"/>
           <w:sz w:val="19"/>
           <w:szCs w:val="19"/>
-          <w:lang/>
         </w:rPr>
         <w:t>.inner-circle</w:t>
       </w:r>
@@ -2620,7 +2534,6 @@
           <w:color w:val="D4D4D4"/>
           <w:sz w:val="19"/>
           <w:szCs w:val="19"/>
-          <w:lang/>
         </w:rPr>
         <w:t xml:space="preserve"> {</w:t>
       </w:r>
@@ -2634,16 +2547,14 @@
           <w:color w:val="D4D4D4"/>
           <w:sz w:val="19"/>
           <w:szCs w:val="19"/>
-          <w:lang/>
-        </w:rPr>
-      </w:pPr>
-      <w:r>
-        <w:rPr>
-          <w:rFonts w:ascii="Consolas" w:eastAsia="Times New Roman" w:hAnsi="Consolas"/>
-          <w:color w:val="D4D4D4"/>
-          <w:sz w:val="19"/>
-          <w:szCs w:val="19"/>
-          <w:lang/>
+        </w:rPr>
+      </w:pPr>
+      <w:r>
+        <w:rPr>
+          <w:rFonts w:ascii="Consolas" w:eastAsia="Times New Roman" w:hAnsi="Consolas"/>
+          <w:color w:val="D4D4D4"/>
+          <w:sz w:val="19"/>
+          <w:szCs w:val="19"/>
         </w:rPr>
         <w:t xml:space="preserve">  </w:t>
       </w:r>
@@ -2653,7 +2564,6 @@
           <w:color w:val="9CDCFE"/>
           <w:sz w:val="19"/>
           <w:szCs w:val="19"/>
-          <w:lang/>
         </w:rPr>
         <w:t>width</w:t>
       </w:r>
@@ -2663,7 +2573,6 @@
           <w:color w:val="D4D4D4"/>
           <w:sz w:val="19"/>
           <w:szCs w:val="19"/>
-          <w:lang/>
         </w:rPr>
         <w:t xml:space="preserve">: </w:t>
       </w:r>
@@ -2673,7 +2582,6 @@
           <w:color w:val="B5CEA8"/>
           <w:sz w:val="19"/>
           <w:szCs w:val="19"/>
-          <w:lang/>
         </w:rPr>
         <w:t>50px</w:t>
       </w:r>
@@ -2683,7 +2591,6 @@
           <w:color w:val="D4D4D4"/>
           <w:sz w:val="19"/>
           <w:szCs w:val="19"/>
-          <w:lang/>
         </w:rPr>
         <w:t>;</w:t>
       </w:r>
@@ -2697,16 +2604,14 @@
           <w:color w:val="D4D4D4"/>
           <w:sz w:val="19"/>
           <w:szCs w:val="19"/>
-          <w:lang/>
-        </w:rPr>
-      </w:pPr>
-      <w:r>
-        <w:rPr>
-          <w:rFonts w:ascii="Consolas" w:eastAsia="Times New Roman" w:hAnsi="Consolas"/>
-          <w:color w:val="D4D4D4"/>
-          <w:sz w:val="19"/>
-          <w:szCs w:val="19"/>
-          <w:lang/>
+        </w:rPr>
+      </w:pPr>
+      <w:r>
+        <w:rPr>
+          <w:rFonts w:ascii="Consolas" w:eastAsia="Times New Roman" w:hAnsi="Consolas"/>
+          <w:color w:val="D4D4D4"/>
+          <w:sz w:val="19"/>
+          <w:szCs w:val="19"/>
         </w:rPr>
         <w:t xml:space="preserve">  </w:t>
       </w:r>
@@ -2716,7 +2621,6 @@
           <w:color w:val="9CDCFE"/>
           <w:sz w:val="19"/>
           <w:szCs w:val="19"/>
-          <w:lang/>
         </w:rPr>
         <w:t>height</w:t>
       </w:r>
@@ -2726,7 +2630,6 @@
           <w:color w:val="D4D4D4"/>
           <w:sz w:val="19"/>
           <w:szCs w:val="19"/>
-          <w:lang/>
         </w:rPr>
         <w:t xml:space="preserve">: </w:t>
       </w:r>
@@ -2736,7 +2639,6 @@
           <w:color w:val="B5CEA8"/>
           <w:sz w:val="19"/>
           <w:szCs w:val="19"/>
-          <w:lang/>
         </w:rPr>
         <w:t>50px</w:t>
       </w:r>
@@ -2746,7 +2648,6 @@
           <w:color w:val="D4D4D4"/>
           <w:sz w:val="19"/>
           <w:szCs w:val="19"/>
-          <w:lang/>
         </w:rPr>
         <w:t>;</w:t>
       </w:r>
@@ -2760,16 +2661,14 @@
           <w:color w:val="D4D4D4"/>
           <w:sz w:val="19"/>
           <w:szCs w:val="19"/>
-          <w:lang/>
-        </w:rPr>
-      </w:pPr>
-      <w:r>
-        <w:rPr>
-          <w:rFonts w:ascii="Consolas" w:eastAsia="Times New Roman" w:hAnsi="Consolas"/>
-          <w:color w:val="D4D4D4"/>
-          <w:sz w:val="19"/>
-          <w:szCs w:val="19"/>
-          <w:lang/>
+        </w:rPr>
+      </w:pPr>
+      <w:r>
+        <w:rPr>
+          <w:rFonts w:ascii="Consolas" w:eastAsia="Times New Roman" w:hAnsi="Consolas"/>
+          <w:color w:val="D4D4D4"/>
+          <w:sz w:val="19"/>
+          <w:szCs w:val="19"/>
         </w:rPr>
         <w:t xml:space="preserve">  </w:t>
       </w:r>
@@ -2779,7 +2678,6 @@
           <w:color w:val="9CDCFE"/>
           <w:sz w:val="19"/>
           <w:szCs w:val="19"/>
-          <w:lang/>
         </w:rPr>
         <w:t>background-color</w:t>
       </w:r>
@@ -2789,7 +2687,6 @@
           <w:color w:val="D4D4D4"/>
           <w:sz w:val="19"/>
           <w:szCs w:val="19"/>
-          <w:lang/>
         </w:rPr>
         <w:t>: black;</w:t>
       </w:r>
@@ -2803,16 +2700,14 @@
           <w:color w:val="D4D4D4"/>
           <w:sz w:val="19"/>
           <w:szCs w:val="19"/>
-          <w:lang/>
-        </w:rPr>
-      </w:pPr>
-      <w:r>
-        <w:rPr>
-          <w:rFonts w:ascii="Consolas" w:eastAsia="Times New Roman" w:hAnsi="Consolas"/>
-          <w:color w:val="D4D4D4"/>
-          <w:sz w:val="19"/>
-          <w:szCs w:val="19"/>
-          <w:lang/>
+        </w:rPr>
+      </w:pPr>
+      <w:r>
+        <w:rPr>
+          <w:rFonts w:ascii="Consolas" w:eastAsia="Times New Roman" w:hAnsi="Consolas"/>
+          <w:color w:val="D4D4D4"/>
+          <w:sz w:val="19"/>
+          <w:szCs w:val="19"/>
         </w:rPr>
         <w:t xml:space="preserve">  </w:t>
       </w:r>
@@ -2822,7 +2717,6 @@
           <w:color w:val="9CDCFE"/>
           <w:sz w:val="19"/>
           <w:szCs w:val="19"/>
-          <w:lang/>
         </w:rPr>
         <w:t>border-radius</w:t>
       </w:r>
@@ -2832,7 +2726,6 @@
           <w:color w:val="D4D4D4"/>
           <w:sz w:val="19"/>
           <w:szCs w:val="19"/>
-          <w:lang/>
         </w:rPr>
         <w:t xml:space="preserve">: </w:t>
       </w:r>
@@ -2842,7 +2735,6 @@
           <w:color w:val="B5CEA8"/>
           <w:sz w:val="19"/>
           <w:szCs w:val="19"/>
-          <w:lang/>
         </w:rPr>
         <w:t>50%</w:t>
       </w:r>
@@ -2852,7 +2744,6 @@
           <w:color w:val="D4D4D4"/>
           <w:sz w:val="19"/>
           <w:szCs w:val="19"/>
-          <w:lang/>
         </w:rPr>
         <w:t>;</w:t>
       </w:r>
@@ -2866,16 +2757,14 @@
           <w:color w:val="D4D4D4"/>
           <w:sz w:val="19"/>
           <w:szCs w:val="19"/>
-          <w:lang/>
-        </w:rPr>
-      </w:pPr>
-      <w:r>
-        <w:rPr>
-          <w:rFonts w:ascii="Consolas" w:eastAsia="Times New Roman" w:hAnsi="Consolas"/>
-          <w:color w:val="D4D4D4"/>
-          <w:sz w:val="19"/>
-          <w:szCs w:val="19"/>
-          <w:lang/>
+        </w:rPr>
+      </w:pPr>
+      <w:r>
+        <w:rPr>
+          <w:rFonts w:ascii="Consolas" w:eastAsia="Times New Roman" w:hAnsi="Consolas"/>
+          <w:color w:val="D4D4D4"/>
+          <w:sz w:val="19"/>
+          <w:szCs w:val="19"/>
         </w:rPr>
         <w:t>}</w:t>
       </w:r>
@@ -2889,20 +2778,18 @@
           <w:color w:val="D4D4D4"/>
           <w:sz w:val="19"/>
           <w:szCs w:val="19"/>
-          <w:lang/>
-        </w:rPr>
-      </w:pPr>
-    </w:p>
-    <w:p>
-      <w:pPr>
-        <w:shd w:val="clear" w:color="auto" w:fill="1E1E1E"/>
-        <w:spacing w:after="0" w:line="255" w:lineRule="atLeast"/>
-        <w:rPr>
-          <w:rFonts w:ascii="Consolas" w:eastAsia="Times New Roman" w:hAnsi="Consolas"/>
-          <w:color w:val="D4D4D4"/>
-          <w:sz w:val="19"/>
-          <w:szCs w:val="19"/>
-          <w:lang/>
+        </w:rPr>
+      </w:pPr>
+    </w:p>
+    <w:p>
+      <w:pPr>
+        <w:shd w:val="clear" w:color="auto" w:fill="1E1E1E"/>
+        <w:spacing w:after="0" w:line="255" w:lineRule="atLeast"/>
+        <w:rPr>
+          <w:rFonts w:ascii="Consolas" w:eastAsia="Times New Roman" w:hAnsi="Consolas"/>
+          <w:color w:val="D4D4D4"/>
+          <w:sz w:val="19"/>
+          <w:szCs w:val="19"/>
         </w:rPr>
       </w:pPr>
       <w:r>
@@ -2911,7 +2798,6 @@
           <w:color w:val="D7BA7D"/>
           <w:sz w:val="19"/>
           <w:szCs w:val="19"/>
-          <w:lang/>
         </w:rPr>
         <w:lastRenderedPageBreak/>
         <w:t>.pos-abs</w:t>
@@ -2922,7 +2808,6 @@
           <w:color w:val="D4D4D4"/>
           <w:sz w:val="19"/>
           <w:szCs w:val="19"/>
-          <w:lang/>
         </w:rPr>
         <w:t xml:space="preserve"> {</w:t>
       </w:r>
@@ -2936,16 +2821,14 @@
           <w:color w:val="D4D4D4"/>
           <w:sz w:val="19"/>
           <w:szCs w:val="19"/>
-          <w:lang/>
-        </w:rPr>
-      </w:pPr>
-      <w:r>
-        <w:rPr>
-          <w:rFonts w:ascii="Consolas" w:eastAsia="Times New Roman" w:hAnsi="Consolas"/>
-          <w:color w:val="D4D4D4"/>
-          <w:sz w:val="19"/>
-          <w:szCs w:val="19"/>
-          <w:lang/>
+        </w:rPr>
+      </w:pPr>
+      <w:r>
+        <w:rPr>
+          <w:rFonts w:ascii="Consolas" w:eastAsia="Times New Roman" w:hAnsi="Consolas"/>
+          <w:color w:val="D4D4D4"/>
+          <w:sz w:val="19"/>
+          <w:szCs w:val="19"/>
         </w:rPr>
         <w:t xml:space="preserve">  </w:t>
       </w:r>
@@ -2955,7 +2838,6 @@
           <w:color w:val="9CDCFE"/>
           <w:sz w:val="19"/>
           <w:szCs w:val="19"/>
-          <w:lang/>
         </w:rPr>
         <w:t>position</w:t>
       </w:r>
@@ -2965,7 +2847,6 @@
           <w:color w:val="D4D4D4"/>
           <w:sz w:val="19"/>
           <w:szCs w:val="19"/>
-          <w:lang/>
         </w:rPr>
         <w:t>: absolute;</w:t>
       </w:r>
@@ -2979,16 +2860,14 @@
           <w:color w:val="D4D4D4"/>
           <w:sz w:val="19"/>
           <w:szCs w:val="19"/>
-          <w:lang/>
-        </w:rPr>
-      </w:pPr>
-      <w:r>
-        <w:rPr>
-          <w:rFonts w:ascii="Consolas" w:eastAsia="Times New Roman" w:hAnsi="Consolas"/>
-          <w:color w:val="D4D4D4"/>
-          <w:sz w:val="19"/>
-          <w:szCs w:val="19"/>
-          <w:lang/>
+        </w:rPr>
+      </w:pPr>
+      <w:r>
+        <w:rPr>
+          <w:rFonts w:ascii="Consolas" w:eastAsia="Times New Roman" w:hAnsi="Consolas"/>
+          <w:color w:val="D4D4D4"/>
+          <w:sz w:val="19"/>
+          <w:szCs w:val="19"/>
         </w:rPr>
         <w:t>}</w:t>
       </w:r>
@@ -3002,20 +2881,18 @@
           <w:color w:val="D4D4D4"/>
           <w:sz w:val="19"/>
           <w:szCs w:val="19"/>
-          <w:lang/>
-        </w:rPr>
-      </w:pPr>
-    </w:p>
-    <w:p>
-      <w:pPr>
-        <w:shd w:val="clear" w:color="auto" w:fill="1E1E1E"/>
-        <w:spacing w:after="0" w:line="255" w:lineRule="atLeast"/>
-        <w:rPr>
-          <w:rFonts w:ascii="Consolas" w:eastAsia="Times New Roman" w:hAnsi="Consolas"/>
-          <w:color w:val="D4D4D4"/>
-          <w:sz w:val="19"/>
-          <w:szCs w:val="19"/>
-          <w:lang/>
+        </w:rPr>
+      </w:pPr>
+    </w:p>
+    <w:p>
+      <w:pPr>
+        <w:shd w:val="clear" w:color="auto" w:fill="1E1E1E"/>
+        <w:spacing w:after="0" w:line="255" w:lineRule="atLeast"/>
+        <w:rPr>
+          <w:rFonts w:ascii="Consolas" w:eastAsia="Times New Roman" w:hAnsi="Consolas"/>
+          <w:color w:val="D4D4D4"/>
+          <w:sz w:val="19"/>
+          <w:szCs w:val="19"/>
         </w:rPr>
       </w:pPr>
       <w:r>
@@ -3024,7 +2901,6 @@
           <w:color w:val="D7BA7D"/>
           <w:sz w:val="19"/>
           <w:szCs w:val="19"/>
-          <w:lang/>
         </w:rPr>
         <w:t>.horizontal-line</w:t>
       </w:r>
@@ -3034,7 +2910,6 @@
           <w:color w:val="D4D4D4"/>
           <w:sz w:val="19"/>
           <w:szCs w:val="19"/>
-          <w:lang/>
         </w:rPr>
         <w:t xml:space="preserve"> {</w:t>
       </w:r>
@@ -3048,16 +2923,14 @@
           <w:color w:val="D4D4D4"/>
           <w:sz w:val="19"/>
           <w:szCs w:val="19"/>
-          <w:lang/>
-        </w:rPr>
-      </w:pPr>
-      <w:r>
-        <w:rPr>
-          <w:rFonts w:ascii="Consolas" w:eastAsia="Times New Roman" w:hAnsi="Consolas"/>
-          <w:color w:val="D4D4D4"/>
-          <w:sz w:val="19"/>
-          <w:szCs w:val="19"/>
-          <w:lang/>
+        </w:rPr>
+      </w:pPr>
+      <w:r>
+        <w:rPr>
+          <w:rFonts w:ascii="Consolas" w:eastAsia="Times New Roman" w:hAnsi="Consolas"/>
+          <w:color w:val="D4D4D4"/>
+          <w:sz w:val="19"/>
+          <w:szCs w:val="19"/>
         </w:rPr>
         <w:t xml:space="preserve">  </w:t>
       </w:r>
@@ -3067,7 +2940,6 @@
           <w:color w:val="9CDCFE"/>
           <w:sz w:val="19"/>
           <w:szCs w:val="19"/>
-          <w:lang/>
         </w:rPr>
         <w:t>width</w:t>
       </w:r>
@@ -3077,7 +2949,6 @@
           <w:color w:val="D4D4D4"/>
           <w:sz w:val="19"/>
           <w:szCs w:val="19"/>
-          <w:lang/>
         </w:rPr>
         <w:t xml:space="preserve">: </w:t>
       </w:r>
@@ -3087,7 +2958,6 @@
           <w:color w:val="B5CEA8"/>
           <w:sz w:val="19"/>
           <w:szCs w:val="19"/>
-          <w:lang/>
         </w:rPr>
         <w:t>175px</w:t>
       </w:r>
@@ -3097,7 +2967,6 @@
           <w:color w:val="D4D4D4"/>
           <w:sz w:val="19"/>
           <w:szCs w:val="19"/>
-          <w:lang/>
         </w:rPr>
         <w:t>;</w:t>
       </w:r>
@@ -3111,16 +2980,14 @@
           <w:color w:val="D4D4D4"/>
           <w:sz w:val="19"/>
           <w:szCs w:val="19"/>
-          <w:lang/>
-        </w:rPr>
-      </w:pPr>
-      <w:r>
-        <w:rPr>
-          <w:rFonts w:ascii="Consolas" w:eastAsia="Times New Roman" w:hAnsi="Consolas"/>
-          <w:color w:val="D4D4D4"/>
-          <w:sz w:val="19"/>
-          <w:szCs w:val="19"/>
-          <w:lang/>
+        </w:rPr>
+      </w:pPr>
+      <w:r>
+        <w:rPr>
+          <w:rFonts w:ascii="Consolas" w:eastAsia="Times New Roman" w:hAnsi="Consolas"/>
+          <w:color w:val="D4D4D4"/>
+          <w:sz w:val="19"/>
+          <w:szCs w:val="19"/>
         </w:rPr>
         <w:t xml:space="preserve">  </w:t>
       </w:r>
@@ -3130,7 +2997,6 @@
           <w:color w:val="9CDCFE"/>
           <w:sz w:val="19"/>
           <w:szCs w:val="19"/>
-          <w:lang/>
         </w:rPr>
         <w:t>height</w:t>
       </w:r>
@@ -3140,7 +3006,6 @@
           <w:color w:val="D4D4D4"/>
           <w:sz w:val="19"/>
           <w:szCs w:val="19"/>
-          <w:lang/>
         </w:rPr>
         <w:t xml:space="preserve">: </w:t>
       </w:r>
@@ -3150,7 +3015,6 @@
           <w:color w:val="B5CEA8"/>
           <w:sz w:val="19"/>
           <w:szCs w:val="19"/>
-          <w:lang/>
         </w:rPr>
         <w:t>5px</w:t>
       </w:r>
@@ -3160,7 +3024,6 @@
           <w:color w:val="D4D4D4"/>
           <w:sz w:val="19"/>
           <w:szCs w:val="19"/>
-          <w:lang/>
         </w:rPr>
         <w:t>;</w:t>
       </w:r>
@@ -3174,16 +3037,14 @@
           <w:color w:val="D4D4D4"/>
           <w:sz w:val="19"/>
           <w:szCs w:val="19"/>
-          <w:lang/>
-        </w:rPr>
-      </w:pPr>
-      <w:r>
-        <w:rPr>
-          <w:rFonts w:ascii="Consolas" w:eastAsia="Times New Roman" w:hAnsi="Consolas"/>
-          <w:color w:val="D4D4D4"/>
-          <w:sz w:val="19"/>
-          <w:szCs w:val="19"/>
-          <w:lang/>
+        </w:rPr>
+      </w:pPr>
+      <w:r>
+        <w:rPr>
+          <w:rFonts w:ascii="Consolas" w:eastAsia="Times New Roman" w:hAnsi="Consolas"/>
+          <w:color w:val="D4D4D4"/>
+          <w:sz w:val="19"/>
+          <w:szCs w:val="19"/>
         </w:rPr>
         <w:t xml:space="preserve">  </w:t>
       </w:r>
@@ -3193,7 +3054,6 @@
           <w:color w:val="9CDCFE"/>
           <w:sz w:val="19"/>
           <w:szCs w:val="19"/>
-          <w:lang/>
         </w:rPr>
         <w:t>background-color</w:t>
       </w:r>
@@ -3203,7 +3063,6 @@
           <w:color w:val="D4D4D4"/>
           <w:sz w:val="19"/>
           <w:szCs w:val="19"/>
-          <w:lang/>
         </w:rPr>
         <w:t>: black;</w:t>
       </w:r>
@@ -3217,16 +3076,14 @@
           <w:color w:val="D4D4D4"/>
           <w:sz w:val="19"/>
           <w:szCs w:val="19"/>
-          <w:lang/>
-        </w:rPr>
-      </w:pPr>
-      <w:r>
-        <w:rPr>
-          <w:rFonts w:ascii="Consolas" w:eastAsia="Times New Roman" w:hAnsi="Consolas"/>
-          <w:color w:val="D4D4D4"/>
-          <w:sz w:val="19"/>
-          <w:szCs w:val="19"/>
-          <w:lang/>
+        </w:rPr>
+      </w:pPr>
+      <w:r>
+        <w:rPr>
+          <w:rFonts w:ascii="Consolas" w:eastAsia="Times New Roman" w:hAnsi="Consolas"/>
+          <w:color w:val="D4D4D4"/>
+          <w:sz w:val="19"/>
+          <w:szCs w:val="19"/>
         </w:rPr>
         <w:t>}</w:t>
       </w:r>
@@ -3240,20 +3097,18 @@
           <w:color w:val="D4D4D4"/>
           <w:sz w:val="19"/>
           <w:szCs w:val="19"/>
-          <w:lang/>
-        </w:rPr>
-      </w:pPr>
-    </w:p>
-    <w:p>
-      <w:pPr>
-        <w:shd w:val="clear" w:color="auto" w:fill="1E1E1E"/>
-        <w:spacing w:after="0" w:line="255" w:lineRule="atLeast"/>
-        <w:rPr>
-          <w:rFonts w:ascii="Consolas" w:eastAsia="Times New Roman" w:hAnsi="Consolas"/>
-          <w:color w:val="D4D4D4"/>
-          <w:sz w:val="19"/>
-          <w:szCs w:val="19"/>
-          <w:lang/>
+        </w:rPr>
+      </w:pPr>
+    </w:p>
+    <w:p>
+      <w:pPr>
+        <w:shd w:val="clear" w:color="auto" w:fill="1E1E1E"/>
+        <w:spacing w:after="0" w:line="255" w:lineRule="atLeast"/>
+        <w:rPr>
+          <w:rFonts w:ascii="Consolas" w:eastAsia="Times New Roman" w:hAnsi="Consolas"/>
+          <w:color w:val="D4D4D4"/>
+          <w:sz w:val="19"/>
+          <w:szCs w:val="19"/>
         </w:rPr>
       </w:pPr>
       <w:r>
@@ -3262,7 +3117,6 @@
           <w:color w:val="D7BA7D"/>
           <w:sz w:val="19"/>
           <w:szCs w:val="19"/>
-          <w:lang/>
         </w:rPr>
         <w:t>.vertical-line</w:t>
       </w:r>
@@ -3272,7 +3126,6 @@
           <w:color w:val="D4D4D4"/>
           <w:sz w:val="19"/>
           <w:szCs w:val="19"/>
-          <w:lang/>
         </w:rPr>
         <w:t xml:space="preserve"> {</w:t>
       </w:r>
@@ -3286,16 +3139,14 @@
           <w:color w:val="D4D4D4"/>
           <w:sz w:val="19"/>
           <w:szCs w:val="19"/>
-          <w:lang/>
-        </w:rPr>
-      </w:pPr>
-      <w:r>
-        <w:rPr>
-          <w:rFonts w:ascii="Consolas" w:eastAsia="Times New Roman" w:hAnsi="Consolas"/>
-          <w:color w:val="D4D4D4"/>
-          <w:sz w:val="19"/>
-          <w:szCs w:val="19"/>
-          <w:lang/>
+        </w:rPr>
+      </w:pPr>
+      <w:r>
+        <w:rPr>
+          <w:rFonts w:ascii="Consolas" w:eastAsia="Times New Roman" w:hAnsi="Consolas"/>
+          <w:color w:val="D4D4D4"/>
+          <w:sz w:val="19"/>
+          <w:szCs w:val="19"/>
         </w:rPr>
         <w:t xml:space="preserve">  </w:t>
       </w:r>
@@ -3305,7 +3156,6 @@
           <w:color w:val="9CDCFE"/>
           <w:sz w:val="19"/>
           <w:szCs w:val="19"/>
-          <w:lang/>
         </w:rPr>
         <w:t>width</w:t>
       </w:r>
@@ -3315,7 +3165,6 @@
           <w:color w:val="D4D4D4"/>
           <w:sz w:val="19"/>
           <w:szCs w:val="19"/>
-          <w:lang/>
         </w:rPr>
         <w:t xml:space="preserve">: </w:t>
       </w:r>
@@ -3325,7 +3174,6 @@
           <w:color w:val="B5CEA8"/>
           <w:sz w:val="19"/>
           <w:szCs w:val="19"/>
-          <w:lang/>
         </w:rPr>
         <w:t>5px</w:t>
       </w:r>
@@ -3335,7 +3183,6 @@
           <w:color w:val="D4D4D4"/>
           <w:sz w:val="19"/>
           <w:szCs w:val="19"/>
-          <w:lang/>
         </w:rPr>
         <w:t>;</w:t>
       </w:r>
@@ -3349,16 +3196,14 @@
           <w:color w:val="D4D4D4"/>
           <w:sz w:val="19"/>
           <w:szCs w:val="19"/>
-          <w:lang/>
-        </w:rPr>
-      </w:pPr>
-      <w:r>
-        <w:rPr>
-          <w:rFonts w:ascii="Consolas" w:eastAsia="Times New Roman" w:hAnsi="Consolas"/>
-          <w:color w:val="D4D4D4"/>
-          <w:sz w:val="19"/>
-          <w:szCs w:val="19"/>
-          <w:lang/>
+        </w:rPr>
+      </w:pPr>
+      <w:r>
+        <w:rPr>
+          <w:rFonts w:ascii="Consolas" w:eastAsia="Times New Roman" w:hAnsi="Consolas"/>
+          <w:color w:val="D4D4D4"/>
+          <w:sz w:val="19"/>
+          <w:szCs w:val="19"/>
         </w:rPr>
         <w:t xml:space="preserve">  </w:t>
       </w:r>
@@ -3368,7 +3213,6 @@
           <w:color w:val="9CDCFE"/>
           <w:sz w:val="19"/>
           <w:szCs w:val="19"/>
-          <w:lang/>
         </w:rPr>
         <w:t>height</w:t>
       </w:r>
@@ -3378,7 +3222,6 @@
           <w:color w:val="D4D4D4"/>
           <w:sz w:val="19"/>
           <w:szCs w:val="19"/>
-          <w:lang/>
         </w:rPr>
         <w:t xml:space="preserve">: </w:t>
       </w:r>
@@ -3388,7 +3231,6 @@
           <w:color w:val="B5CEA8"/>
           <w:sz w:val="19"/>
           <w:szCs w:val="19"/>
-          <w:lang/>
         </w:rPr>
         <w:t>175px</w:t>
       </w:r>
@@ -3398,7 +3240,6 @@
           <w:color w:val="D4D4D4"/>
           <w:sz w:val="19"/>
           <w:szCs w:val="19"/>
-          <w:lang/>
         </w:rPr>
         <w:t>;</w:t>
       </w:r>
@@ -3412,16 +3253,14 @@
           <w:color w:val="D4D4D4"/>
           <w:sz w:val="19"/>
           <w:szCs w:val="19"/>
-          <w:lang/>
-        </w:rPr>
-      </w:pPr>
-      <w:r>
-        <w:rPr>
-          <w:rFonts w:ascii="Consolas" w:eastAsia="Times New Roman" w:hAnsi="Consolas"/>
-          <w:color w:val="D4D4D4"/>
-          <w:sz w:val="19"/>
-          <w:szCs w:val="19"/>
-          <w:lang/>
+        </w:rPr>
+      </w:pPr>
+      <w:r>
+        <w:rPr>
+          <w:rFonts w:ascii="Consolas" w:eastAsia="Times New Roman" w:hAnsi="Consolas"/>
+          <w:color w:val="D4D4D4"/>
+          <w:sz w:val="19"/>
+          <w:szCs w:val="19"/>
         </w:rPr>
         <w:t xml:space="preserve">  </w:t>
       </w:r>
@@ -3431,7 +3270,6 @@
           <w:color w:val="9CDCFE"/>
           <w:sz w:val="19"/>
           <w:szCs w:val="19"/>
-          <w:lang/>
         </w:rPr>
         <w:t>background-color</w:t>
       </w:r>
@@ -3441,7 +3279,6 @@
           <w:color w:val="D4D4D4"/>
           <w:sz w:val="19"/>
           <w:szCs w:val="19"/>
-          <w:lang/>
         </w:rPr>
         <w:t>: black;</w:t>
       </w:r>
@@ -3455,16 +3292,14 @@
           <w:color w:val="D4D4D4"/>
           <w:sz w:val="19"/>
           <w:szCs w:val="19"/>
-          <w:lang/>
-        </w:rPr>
-      </w:pPr>
-      <w:r>
-        <w:rPr>
-          <w:rFonts w:ascii="Consolas" w:eastAsia="Times New Roman" w:hAnsi="Consolas"/>
-          <w:color w:val="D4D4D4"/>
-          <w:sz w:val="19"/>
-          <w:szCs w:val="19"/>
-          <w:lang/>
+        </w:rPr>
+      </w:pPr>
+      <w:r>
+        <w:rPr>
+          <w:rFonts w:ascii="Consolas" w:eastAsia="Times New Roman" w:hAnsi="Consolas"/>
+          <w:color w:val="D4D4D4"/>
+          <w:sz w:val="19"/>
+          <w:szCs w:val="19"/>
         </w:rPr>
         <w:t>}</w:t>
       </w:r>
@@ -3478,20 +3313,18 @@
           <w:color w:val="D4D4D4"/>
           <w:sz w:val="19"/>
           <w:szCs w:val="19"/>
-          <w:lang/>
-        </w:rPr>
-      </w:pPr>
-    </w:p>
-    <w:p>
-      <w:pPr>
-        <w:shd w:val="clear" w:color="auto" w:fill="1E1E1E"/>
-        <w:spacing w:after="0" w:line="255" w:lineRule="atLeast"/>
-        <w:rPr>
-          <w:rFonts w:ascii="Consolas" w:eastAsia="Times New Roman" w:hAnsi="Consolas"/>
-          <w:color w:val="D4D4D4"/>
-          <w:sz w:val="19"/>
-          <w:szCs w:val="19"/>
-          <w:lang/>
+        </w:rPr>
+      </w:pPr>
+    </w:p>
+    <w:p>
+      <w:pPr>
+        <w:shd w:val="clear" w:color="auto" w:fill="1E1E1E"/>
+        <w:spacing w:after="0" w:line="255" w:lineRule="atLeast"/>
+        <w:rPr>
+          <w:rFonts w:ascii="Consolas" w:eastAsia="Times New Roman" w:hAnsi="Consolas"/>
+          <w:color w:val="D4D4D4"/>
+          <w:sz w:val="19"/>
+          <w:szCs w:val="19"/>
         </w:rPr>
       </w:pPr>
       <w:r>
@@ -3500,7 +3333,6 @@
           <w:color w:val="D7BA7D"/>
           <w:sz w:val="19"/>
           <w:szCs w:val="19"/>
-          <w:lang/>
         </w:rPr>
         <w:t>.outer-circle</w:t>
       </w:r>
@@ -3510,7 +3342,6 @@
           <w:color w:val="D4D4D4"/>
           <w:sz w:val="19"/>
           <w:szCs w:val="19"/>
-          <w:lang/>
         </w:rPr>
         <w:t xml:space="preserve"> {</w:t>
       </w:r>
@@ -3524,16 +3355,14 @@
           <w:color w:val="D4D4D4"/>
           <w:sz w:val="19"/>
           <w:szCs w:val="19"/>
-          <w:lang/>
-        </w:rPr>
-      </w:pPr>
-      <w:r>
-        <w:rPr>
-          <w:rFonts w:ascii="Consolas" w:eastAsia="Times New Roman" w:hAnsi="Consolas"/>
-          <w:color w:val="D4D4D4"/>
-          <w:sz w:val="19"/>
-          <w:szCs w:val="19"/>
-          <w:lang/>
+        </w:rPr>
+      </w:pPr>
+      <w:r>
+        <w:rPr>
+          <w:rFonts w:ascii="Consolas" w:eastAsia="Times New Roman" w:hAnsi="Consolas"/>
+          <w:color w:val="D4D4D4"/>
+          <w:sz w:val="19"/>
+          <w:szCs w:val="19"/>
         </w:rPr>
         <w:t xml:space="preserve">  </w:t>
       </w:r>
@@ -3543,7 +3372,6 @@
           <w:color w:val="9CDCFE"/>
           <w:sz w:val="19"/>
           <w:szCs w:val="19"/>
-          <w:lang/>
         </w:rPr>
         <w:t>width</w:t>
       </w:r>
@@ -3553,7 +3381,6 @@
           <w:color w:val="D4D4D4"/>
           <w:sz w:val="19"/>
           <w:szCs w:val="19"/>
-          <w:lang/>
         </w:rPr>
         <w:t xml:space="preserve">: </w:t>
       </w:r>
@@ -3563,7 +3390,6 @@
           <w:color w:val="B5CEA8"/>
           <w:sz w:val="19"/>
           <w:szCs w:val="19"/>
-          <w:lang/>
         </w:rPr>
         <w:t>150px</w:t>
       </w:r>
@@ -3573,7 +3399,6 @@
           <w:color w:val="D4D4D4"/>
           <w:sz w:val="19"/>
           <w:szCs w:val="19"/>
-          <w:lang/>
         </w:rPr>
         <w:t>;</w:t>
       </w:r>
@@ -3587,16 +3412,14 @@
           <w:color w:val="D4D4D4"/>
           <w:sz w:val="19"/>
           <w:szCs w:val="19"/>
-          <w:lang/>
-        </w:rPr>
-      </w:pPr>
-      <w:r>
-        <w:rPr>
-          <w:rFonts w:ascii="Consolas" w:eastAsia="Times New Roman" w:hAnsi="Consolas"/>
-          <w:color w:val="D4D4D4"/>
-          <w:sz w:val="19"/>
-          <w:szCs w:val="19"/>
-          <w:lang/>
+        </w:rPr>
+      </w:pPr>
+      <w:r>
+        <w:rPr>
+          <w:rFonts w:ascii="Consolas" w:eastAsia="Times New Roman" w:hAnsi="Consolas"/>
+          <w:color w:val="D4D4D4"/>
+          <w:sz w:val="19"/>
+          <w:szCs w:val="19"/>
         </w:rPr>
         <w:t xml:space="preserve">  </w:t>
       </w:r>
@@ -3606,7 +3429,6 @@
           <w:color w:val="9CDCFE"/>
           <w:sz w:val="19"/>
           <w:szCs w:val="19"/>
-          <w:lang/>
         </w:rPr>
         <w:t>height</w:t>
       </w:r>
@@ -3616,7 +3438,6 @@
           <w:color w:val="D4D4D4"/>
           <w:sz w:val="19"/>
           <w:szCs w:val="19"/>
-          <w:lang/>
         </w:rPr>
         <w:t xml:space="preserve">: </w:t>
       </w:r>
@@ -3626,7 +3447,6 @@
           <w:color w:val="B5CEA8"/>
           <w:sz w:val="19"/>
           <w:szCs w:val="19"/>
-          <w:lang/>
         </w:rPr>
         <w:t>150px</w:t>
       </w:r>
@@ -3636,7 +3456,6 @@
           <w:color w:val="D4D4D4"/>
           <w:sz w:val="19"/>
           <w:szCs w:val="19"/>
-          <w:lang/>
         </w:rPr>
         <w:t>;</w:t>
       </w:r>
@@ -3650,16 +3469,14 @@
           <w:color w:val="D4D4D4"/>
           <w:sz w:val="19"/>
           <w:szCs w:val="19"/>
-          <w:lang/>
-        </w:rPr>
-      </w:pPr>
-      <w:r>
-        <w:rPr>
-          <w:rFonts w:ascii="Consolas" w:eastAsia="Times New Roman" w:hAnsi="Consolas"/>
-          <w:color w:val="D4D4D4"/>
-          <w:sz w:val="19"/>
-          <w:szCs w:val="19"/>
-          <w:lang/>
+        </w:rPr>
+      </w:pPr>
+      <w:r>
+        <w:rPr>
+          <w:rFonts w:ascii="Consolas" w:eastAsia="Times New Roman" w:hAnsi="Consolas"/>
+          <w:color w:val="D4D4D4"/>
+          <w:sz w:val="19"/>
+          <w:szCs w:val="19"/>
         </w:rPr>
         <w:t xml:space="preserve">  </w:t>
       </w:r>
@@ -3669,7 +3486,6 @@
           <w:color w:val="9CDCFE"/>
           <w:sz w:val="19"/>
           <w:szCs w:val="19"/>
-          <w:lang/>
         </w:rPr>
         <w:t>border</w:t>
       </w:r>
@@ -3679,7 +3495,6 @@
           <w:color w:val="D4D4D4"/>
           <w:sz w:val="19"/>
           <w:szCs w:val="19"/>
-          <w:lang/>
         </w:rPr>
         <w:t xml:space="preserve">: </w:t>
       </w:r>
@@ -3689,7 +3504,6 @@
           <w:color w:val="B5CEA8"/>
           <w:sz w:val="19"/>
           <w:szCs w:val="19"/>
-          <w:lang/>
         </w:rPr>
         <w:t>25px</w:t>
       </w:r>
@@ -3699,7 +3513,6 @@
           <w:color w:val="D4D4D4"/>
           <w:sz w:val="19"/>
           <w:szCs w:val="19"/>
-          <w:lang/>
         </w:rPr>
         <w:t xml:space="preserve"> solid black;</w:t>
       </w:r>
@@ -3713,16 +3526,14 @@
           <w:color w:val="D4D4D4"/>
           <w:sz w:val="19"/>
           <w:szCs w:val="19"/>
-          <w:lang/>
-        </w:rPr>
-      </w:pPr>
-      <w:r>
-        <w:rPr>
-          <w:rFonts w:ascii="Consolas" w:eastAsia="Times New Roman" w:hAnsi="Consolas"/>
-          <w:color w:val="D4D4D4"/>
-          <w:sz w:val="19"/>
-          <w:szCs w:val="19"/>
-          <w:lang/>
+        </w:rPr>
+      </w:pPr>
+      <w:r>
+        <w:rPr>
+          <w:rFonts w:ascii="Consolas" w:eastAsia="Times New Roman" w:hAnsi="Consolas"/>
+          <w:color w:val="D4D4D4"/>
+          <w:sz w:val="19"/>
+          <w:szCs w:val="19"/>
         </w:rPr>
         <w:t xml:space="preserve">  </w:t>
       </w:r>
@@ -3732,7 +3543,6 @@
           <w:color w:val="9CDCFE"/>
           <w:sz w:val="19"/>
           <w:szCs w:val="19"/>
-          <w:lang/>
         </w:rPr>
         <w:t>border-radius</w:t>
       </w:r>
@@ -3742,7 +3552,6 @@
           <w:color w:val="D4D4D4"/>
           <w:sz w:val="19"/>
           <w:szCs w:val="19"/>
-          <w:lang/>
         </w:rPr>
         <w:t xml:space="preserve">: </w:t>
       </w:r>
@@ -3752,7 +3561,6 @@
           <w:color w:val="B5CEA8"/>
           <w:sz w:val="19"/>
           <w:szCs w:val="19"/>
-          <w:lang/>
         </w:rPr>
         <w:t>50%</w:t>
       </w:r>
@@ -3762,7 +3570,6 @@
           <w:color w:val="D4D4D4"/>
           <w:sz w:val="19"/>
           <w:szCs w:val="19"/>
-          <w:lang/>
         </w:rPr>
         <w:t>;</w:t>
       </w:r>
@@ -3776,16 +3583,14 @@
           <w:color w:val="D4D4D4"/>
           <w:sz w:val="19"/>
           <w:szCs w:val="19"/>
-          <w:lang/>
-        </w:rPr>
-      </w:pPr>
-      <w:r>
-        <w:rPr>
-          <w:rFonts w:ascii="Consolas" w:eastAsia="Times New Roman" w:hAnsi="Consolas"/>
-          <w:color w:val="D4D4D4"/>
-          <w:sz w:val="19"/>
-          <w:szCs w:val="19"/>
-          <w:lang/>
+        </w:rPr>
+      </w:pPr>
+      <w:r>
+        <w:rPr>
+          <w:rFonts w:ascii="Consolas" w:eastAsia="Times New Roman" w:hAnsi="Consolas"/>
+          <w:color w:val="D4D4D4"/>
+          <w:sz w:val="19"/>
+          <w:szCs w:val="19"/>
         </w:rPr>
         <w:t xml:space="preserve">  </w:t>
       </w:r>
@@ -3795,7 +3600,6 @@
           <w:color w:val="9CDCFE"/>
           <w:sz w:val="19"/>
           <w:szCs w:val="19"/>
-          <w:lang/>
         </w:rPr>
         <w:t>box-sizing</w:t>
       </w:r>
@@ -3805,7 +3609,6 @@
           <w:color w:val="D4D4D4"/>
           <w:sz w:val="19"/>
           <w:szCs w:val="19"/>
-          <w:lang/>
         </w:rPr>
         <w:t>: border-box;</w:t>
       </w:r>
@@ -3819,16 +3622,14 @@
           <w:color w:val="D4D4D4"/>
           <w:sz w:val="19"/>
           <w:szCs w:val="19"/>
-          <w:lang/>
-        </w:rPr>
-      </w:pPr>
-      <w:r>
-        <w:rPr>
-          <w:rFonts w:ascii="Consolas" w:eastAsia="Times New Roman" w:hAnsi="Consolas"/>
-          <w:color w:val="D4D4D4"/>
-          <w:sz w:val="19"/>
-          <w:szCs w:val="19"/>
-          <w:lang/>
+        </w:rPr>
+      </w:pPr>
+      <w:r>
+        <w:rPr>
+          <w:rFonts w:ascii="Consolas" w:eastAsia="Times New Roman" w:hAnsi="Consolas"/>
+          <w:color w:val="D4D4D4"/>
+          <w:sz w:val="19"/>
+          <w:szCs w:val="19"/>
         </w:rPr>
         <w:t>}</w:t>
       </w:r>
@@ -3842,20 +3643,18 @@
           <w:color w:val="D4D4D4"/>
           <w:sz w:val="19"/>
           <w:szCs w:val="19"/>
-          <w:lang/>
-        </w:rPr>
-      </w:pPr>
-    </w:p>
-    <w:p>
-      <w:pPr>
-        <w:shd w:val="clear" w:color="auto" w:fill="1E1E1E"/>
-        <w:spacing w:after="0" w:line="255" w:lineRule="atLeast"/>
-        <w:rPr>
-          <w:rFonts w:ascii="Consolas" w:eastAsia="Times New Roman" w:hAnsi="Consolas"/>
-          <w:color w:val="D4D4D4"/>
-          <w:sz w:val="19"/>
-          <w:szCs w:val="19"/>
-          <w:lang/>
+        </w:rPr>
+      </w:pPr>
+    </w:p>
+    <w:p>
+      <w:pPr>
+        <w:shd w:val="clear" w:color="auto" w:fill="1E1E1E"/>
+        <w:spacing w:after="0" w:line="255" w:lineRule="atLeast"/>
+        <w:rPr>
+          <w:rFonts w:ascii="Consolas" w:eastAsia="Times New Roman" w:hAnsi="Consolas"/>
+          <w:color w:val="D4D4D4"/>
+          <w:sz w:val="19"/>
+          <w:szCs w:val="19"/>
         </w:rPr>
       </w:pPr>
       <w:r>
@@ -3864,7 +3663,6 @@
           <w:color w:val="D7BA7D"/>
           <w:sz w:val="19"/>
           <w:szCs w:val="19"/>
-          <w:lang/>
         </w:rPr>
         <w:t>.bullseye-transform</w:t>
       </w:r>
@@ -3874,7 +3672,6 @@
           <w:color w:val="D4D4D4"/>
           <w:sz w:val="19"/>
           <w:szCs w:val="19"/>
-          <w:lang/>
         </w:rPr>
         <w:t xml:space="preserve"> {</w:t>
       </w:r>
@@ -3888,16 +3685,14 @@
           <w:color w:val="D4D4D4"/>
           <w:sz w:val="19"/>
           <w:szCs w:val="19"/>
-          <w:lang/>
-        </w:rPr>
-      </w:pPr>
-      <w:r>
-        <w:rPr>
-          <w:rFonts w:ascii="Consolas" w:eastAsia="Times New Roman" w:hAnsi="Consolas"/>
-          <w:color w:val="D4D4D4"/>
-          <w:sz w:val="19"/>
-          <w:szCs w:val="19"/>
-          <w:lang/>
+        </w:rPr>
+      </w:pPr>
+      <w:r>
+        <w:rPr>
+          <w:rFonts w:ascii="Consolas" w:eastAsia="Times New Roman" w:hAnsi="Consolas"/>
+          <w:color w:val="D4D4D4"/>
+          <w:sz w:val="19"/>
+          <w:szCs w:val="19"/>
         </w:rPr>
         <w:t xml:space="preserve">  </w:t>
       </w:r>
@@ -3907,7 +3702,6 @@
           <w:color w:val="9CDCFE"/>
           <w:sz w:val="19"/>
           <w:szCs w:val="19"/>
-          <w:lang/>
         </w:rPr>
         <w:t>width</w:t>
       </w:r>
@@ -3917,7 +3711,6 @@
           <w:color w:val="D4D4D4"/>
           <w:sz w:val="19"/>
           <w:szCs w:val="19"/>
-          <w:lang/>
         </w:rPr>
         <w:t xml:space="preserve">: </w:t>
       </w:r>
@@ -3927,7 +3720,6 @@
           <w:color w:val="B5CEA8"/>
           <w:sz w:val="19"/>
           <w:szCs w:val="19"/>
-          <w:lang/>
         </w:rPr>
         <w:t>175px</w:t>
       </w:r>
@@ -3937,7 +3729,6 @@
           <w:color w:val="D4D4D4"/>
           <w:sz w:val="19"/>
           <w:szCs w:val="19"/>
-          <w:lang/>
         </w:rPr>
         <w:t>;</w:t>
       </w:r>
@@ -3951,16 +3742,14 @@
           <w:color w:val="D4D4D4"/>
           <w:sz w:val="19"/>
           <w:szCs w:val="19"/>
-          <w:lang/>
-        </w:rPr>
-      </w:pPr>
-      <w:r>
-        <w:rPr>
-          <w:rFonts w:ascii="Consolas" w:eastAsia="Times New Roman" w:hAnsi="Consolas"/>
-          <w:color w:val="D4D4D4"/>
-          <w:sz w:val="19"/>
-          <w:szCs w:val="19"/>
-          <w:lang/>
+        </w:rPr>
+      </w:pPr>
+      <w:r>
+        <w:rPr>
+          <w:rFonts w:ascii="Consolas" w:eastAsia="Times New Roman" w:hAnsi="Consolas"/>
+          <w:color w:val="D4D4D4"/>
+          <w:sz w:val="19"/>
+          <w:szCs w:val="19"/>
         </w:rPr>
         <w:t xml:space="preserve">  </w:t>
       </w:r>
@@ -3970,7 +3759,6 @@
           <w:color w:val="9CDCFE"/>
           <w:sz w:val="19"/>
           <w:szCs w:val="19"/>
-          <w:lang/>
         </w:rPr>
         <w:t>height</w:t>
       </w:r>
@@ -3980,7 +3768,6 @@
           <w:color w:val="D4D4D4"/>
           <w:sz w:val="19"/>
           <w:szCs w:val="19"/>
-          <w:lang/>
         </w:rPr>
         <w:t xml:space="preserve">: </w:t>
       </w:r>
@@ -3990,7 +3777,6 @@
           <w:color w:val="B5CEA8"/>
           <w:sz w:val="19"/>
           <w:szCs w:val="19"/>
-          <w:lang/>
         </w:rPr>
         <w:t>175px</w:t>
       </w:r>
@@ -4000,7 +3786,6 @@
           <w:color w:val="D4D4D4"/>
           <w:sz w:val="19"/>
           <w:szCs w:val="19"/>
-          <w:lang/>
         </w:rPr>
         <w:t>;</w:t>
       </w:r>
@@ -4014,16 +3799,14 @@
           <w:color w:val="D4D4D4"/>
           <w:sz w:val="19"/>
           <w:szCs w:val="19"/>
-          <w:lang/>
-        </w:rPr>
-      </w:pPr>
-      <w:r>
-        <w:rPr>
-          <w:rFonts w:ascii="Consolas" w:eastAsia="Times New Roman" w:hAnsi="Consolas"/>
-          <w:color w:val="D4D4D4"/>
-          <w:sz w:val="19"/>
-          <w:szCs w:val="19"/>
-          <w:lang/>
+        </w:rPr>
+      </w:pPr>
+      <w:r>
+        <w:rPr>
+          <w:rFonts w:ascii="Consolas" w:eastAsia="Times New Roman" w:hAnsi="Consolas"/>
+          <w:color w:val="D4D4D4"/>
+          <w:sz w:val="19"/>
+          <w:szCs w:val="19"/>
         </w:rPr>
         <w:t>}</w:t>
       </w:r>
@@ -4037,20 +3820,18 @@
           <w:color w:val="D4D4D4"/>
           <w:sz w:val="19"/>
           <w:szCs w:val="19"/>
-          <w:lang/>
-        </w:rPr>
-      </w:pPr>
-    </w:p>
-    <w:p>
-      <w:pPr>
-        <w:shd w:val="clear" w:color="auto" w:fill="1E1E1E"/>
-        <w:spacing w:after="0" w:line="255" w:lineRule="atLeast"/>
-        <w:rPr>
-          <w:rFonts w:ascii="Consolas" w:eastAsia="Times New Roman" w:hAnsi="Consolas"/>
-          <w:color w:val="D4D4D4"/>
-          <w:sz w:val="19"/>
-          <w:szCs w:val="19"/>
-          <w:lang/>
+        </w:rPr>
+      </w:pPr>
+    </w:p>
+    <w:p>
+      <w:pPr>
+        <w:shd w:val="clear" w:color="auto" w:fill="1E1E1E"/>
+        <w:spacing w:after="0" w:line="255" w:lineRule="atLeast"/>
+        <w:rPr>
+          <w:rFonts w:ascii="Consolas" w:eastAsia="Times New Roman" w:hAnsi="Consolas"/>
+          <w:color w:val="D4D4D4"/>
+          <w:sz w:val="19"/>
+          <w:szCs w:val="19"/>
         </w:rPr>
       </w:pPr>
       <w:r>
@@ -4059,7 +3840,6 @@
           <w:color w:val="D7BA7D"/>
           <w:sz w:val="19"/>
           <w:szCs w:val="19"/>
-          <w:lang/>
         </w:rPr>
         <w:t>.inner-circle-transform</w:t>
       </w:r>
@@ -4069,7 +3849,6 @@
           <w:color w:val="D4D4D4"/>
           <w:sz w:val="19"/>
           <w:szCs w:val="19"/>
-          <w:lang/>
         </w:rPr>
         <w:t xml:space="preserve"> {</w:t>
       </w:r>
@@ -4083,16 +3862,14 @@
           <w:color w:val="D4D4D4"/>
           <w:sz w:val="19"/>
           <w:szCs w:val="19"/>
-          <w:lang/>
-        </w:rPr>
-      </w:pPr>
-      <w:r>
-        <w:rPr>
-          <w:rFonts w:ascii="Consolas" w:eastAsia="Times New Roman" w:hAnsi="Consolas"/>
-          <w:color w:val="D4D4D4"/>
-          <w:sz w:val="19"/>
-          <w:szCs w:val="19"/>
-          <w:lang/>
+        </w:rPr>
+      </w:pPr>
+      <w:r>
+        <w:rPr>
+          <w:rFonts w:ascii="Consolas" w:eastAsia="Times New Roman" w:hAnsi="Consolas"/>
+          <w:color w:val="D4D4D4"/>
+          <w:sz w:val="19"/>
+          <w:szCs w:val="19"/>
         </w:rPr>
         <w:t xml:space="preserve">  </w:t>
       </w:r>
@@ -4102,7 +3879,6 @@
           <w:color w:val="9CDCFE"/>
           <w:sz w:val="19"/>
           <w:szCs w:val="19"/>
-          <w:lang/>
         </w:rPr>
         <w:t>transform</w:t>
       </w:r>
@@ -4112,7 +3888,6 @@
           <w:color w:val="D4D4D4"/>
           <w:sz w:val="19"/>
           <w:szCs w:val="19"/>
-          <w:lang/>
         </w:rPr>
         <w:t>: translate(calc((</w:t>
       </w:r>
@@ -4122,7 +3897,6 @@
           <w:color w:val="B5CEA8"/>
           <w:sz w:val="19"/>
           <w:szCs w:val="19"/>
-          <w:lang/>
         </w:rPr>
         <w:t>175px</w:t>
       </w:r>
@@ -4132,7 +3906,6 @@
           <w:color w:val="D4D4D4"/>
           <w:sz w:val="19"/>
           <w:szCs w:val="19"/>
-          <w:lang/>
         </w:rPr>
         <w:t xml:space="preserve"> - </w:t>
       </w:r>
@@ -4142,7 +3915,6 @@
           <w:color w:val="B5CEA8"/>
           <w:sz w:val="19"/>
           <w:szCs w:val="19"/>
-          <w:lang/>
         </w:rPr>
         <w:t>50px</w:t>
       </w:r>
@@ -4152,7 +3924,6 @@
           <w:color w:val="D4D4D4"/>
           <w:sz w:val="19"/>
           <w:szCs w:val="19"/>
-          <w:lang/>
         </w:rPr>
         <w:t xml:space="preserve">) / </w:t>
       </w:r>
@@ -4162,7 +3933,6 @@
           <w:color w:val="B5CEA8"/>
           <w:sz w:val="19"/>
           <w:szCs w:val="19"/>
-          <w:lang/>
         </w:rPr>
         <w:t>2</w:t>
       </w:r>
@@ -4172,7 +3942,6 @@
           <w:color w:val="D4D4D4"/>
           <w:sz w:val="19"/>
           <w:szCs w:val="19"/>
-          <w:lang/>
         </w:rPr>
         <w:t>), calc((</w:t>
       </w:r>
@@ -4182,7 +3951,6 @@
           <w:color w:val="B5CEA8"/>
           <w:sz w:val="19"/>
           <w:szCs w:val="19"/>
-          <w:lang/>
         </w:rPr>
         <w:t>175px</w:t>
       </w:r>
@@ -4192,7 +3960,6 @@
           <w:color w:val="D4D4D4"/>
           <w:sz w:val="19"/>
           <w:szCs w:val="19"/>
-          <w:lang/>
         </w:rPr>
         <w:t xml:space="preserve"> - </w:t>
       </w:r>
@@ -4202,7 +3969,6 @@
           <w:color w:val="B5CEA8"/>
           <w:sz w:val="19"/>
           <w:szCs w:val="19"/>
-          <w:lang/>
         </w:rPr>
         <w:t>50px</w:t>
       </w:r>
@@ -4212,7 +3978,6 @@
           <w:color w:val="D4D4D4"/>
           <w:sz w:val="19"/>
           <w:szCs w:val="19"/>
-          <w:lang/>
         </w:rPr>
         <w:t xml:space="preserve">) / </w:t>
       </w:r>
@@ -4222,7 +3987,6 @@
           <w:color w:val="B5CEA8"/>
           <w:sz w:val="19"/>
           <w:szCs w:val="19"/>
-          <w:lang/>
         </w:rPr>
         <w:t>2</w:t>
       </w:r>
@@ -4232,7 +3996,6 @@
           <w:color w:val="D4D4D4"/>
           <w:sz w:val="19"/>
           <w:szCs w:val="19"/>
-          <w:lang/>
         </w:rPr>
         <w:t>));</w:t>
       </w:r>
@@ -4246,16 +4009,14 @@
           <w:color w:val="D4D4D4"/>
           <w:sz w:val="19"/>
           <w:szCs w:val="19"/>
-          <w:lang/>
-        </w:rPr>
-      </w:pPr>
-      <w:r>
-        <w:rPr>
-          <w:rFonts w:ascii="Consolas" w:eastAsia="Times New Roman" w:hAnsi="Consolas"/>
-          <w:color w:val="D4D4D4"/>
-          <w:sz w:val="19"/>
-          <w:szCs w:val="19"/>
-          <w:lang/>
+        </w:rPr>
+      </w:pPr>
+      <w:r>
+        <w:rPr>
+          <w:rFonts w:ascii="Consolas" w:eastAsia="Times New Roman" w:hAnsi="Consolas"/>
+          <w:color w:val="D4D4D4"/>
+          <w:sz w:val="19"/>
+          <w:szCs w:val="19"/>
         </w:rPr>
         <w:t>}</w:t>
       </w:r>
@@ -4269,20 +4030,18 @@
           <w:color w:val="D4D4D4"/>
           <w:sz w:val="19"/>
           <w:szCs w:val="19"/>
-          <w:lang/>
-        </w:rPr>
-      </w:pPr>
-    </w:p>
-    <w:p>
-      <w:pPr>
-        <w:shd w:val="clear" w:color="auto" w:fill="1E1E1E"/>
-        <w:spacing w:after="0" w:line="255" w:lineRule="atLeast"/>
-        <w:rPr>
-          <w:rFonts w:ascii="Consolas" w:eastAsia="Times New Roman" w:hAnsi="Consolas"/>
-          <w:color w:val="D4D4D4"/>
-          <w:sz w:val="19"/>
-          <w:szCs w:val="19"/>
-          <w:lang/>
+        </w:rPr>
+      </w:pPr>
+    </w:p>
+    <w:p>
+      <w:pPr>
+        <w:shd w:val="clear" w:color="auto" w:fill="1E1E1E"/>
+        <w:spacing w:after="0" w:line="255" w:lineRule="atLeast"/>
+        <w:rPr>
+          <w:rFonts w:ascii="Consolas" w:eastAsia="Times New Roman" w:hAnsi="Consolas"/>
+          <w:color w:val="D4D4D4"/>
+          <w:sz w:val="19"/>
+          <w:szCs w:val="19"/>
         </w:rPr>
       </w:pPr>
       <w:r>
@@ -4291,7 +4050,6 @@
           <w:color w:val="D7BA7D"/>
           <w:sz w:val="19"/>
           <w:szCs w:val="19"/>
-          <w:lang/>
         </w:rPr>
         <w:t>.horizontal-line-transform</w:t>
       </w:r>
@@ -4301,7 +4059,6 @@
           <w:color w:val="D4D4D4"/>
           <w:sz w:val="19"/>
           <w:szCs w:val="19"/>
-          <w:lang/>
         </w:rPr>
         <w:t xml:space="preserve"> {</w:t>
       </w:r>
@@ -4315,16 +4072,14 @@
           <w:color w:val="D4D4D4"/>
           <w:sz w:val="19"/>
           <w:szCs w:val="19"/>
-          <w:lang/>
-        </w:rPr>
-      </w:pPr>
-      <w:r>
-        <w:rPr>
-          <w:rFonts w:ascii="Consolas" w:eastAsia="Times New Roman" w:hAnsi="Consolas"/>
-          <w:color w:val="D4D4D4"/>
-          <w:sz w:val="19"/>
-          <w:szCs w:val="19"/>
-          <w:lang/>
+        </w:rPr>
+      </w:pPr>
+      <w:r>
+        <w:rPr>
+          <w:rFonts w:ascii="Consolas" w:eastAsia="Times New Roman" w:hAnsi="Consolas"/>
+          <w:color w:val="D4D4D4"/>
+          <w:sz w:val="19"/>
+          <w:szCs w:val="19"/>
         </w:rPr>
         <w:t xml:space="preserve">  </w:t>
       </w:r>
@@ -4334,7 +4089,6 @@
           <w:color w:val="9CDCFE"/>
           <w:sz w:val="19"/>
           <w:szCs w:val="19"/>
-          <w:lang/>
         </w:rPr>
         <w:t>transform</w:t>
       </w:r>
@@ -4344,7 +4098,6 @@
           <w:color w:val="D4D4D4"/>
           <w:sz w:val="19"/>
           <w:szCs w:val="19"/>
-          <w:lang/>
         </w:rPr>
         <w:t>: translate(</w:t>
       </w:r>
@@ -4354,7 +4107,6 @@
           <w:color w:val="B5CEA8"/>
           <w:sz w:val="19"/>
           <w:szCs w:val="19"/>
-          <w:lang/>
         </w:rPr>
         <w:t>0px</w:t>
       </w:r>
@@ -4364,7 +4116,6 @@
           <w:color w:val="D4D4D4"/>
           <w:sz w:val="19"/>
           <w:szCs w:val="19"/>
-          <w:lang/>
         </w:rPr>
         <w:t>, calc(</w:t>
       </w:r>
@@ -4374,7 +4125,6 @@
           <w:color w:val="B5CEA8"/>
           <w:sz w:val="19"/>
           <w:szCs w:val="19"/>
-          <w:lang/>
         </w:rPr>
         <w:t>-50px</w:t>
       </w:r>
@@ -4384,7 +4134,6 @@
           <w:color w:val="D4D4D4"/>
           <w:sz w:val="19"/>
           <w:szCs w:val="19"/>
-          <w:lang/>
         </w:rPr>
         <w:t xml:space="preserve"> + (</w:t>
       </w:r>
@@ -4394,7 +4143,6 @@
           <w:color w:val="B5CEA8"/>
           <w:sz w:val="19"/>
           <w:szCs w:val="19"/>
-          <w:lang/>
         </w:rPr>
         <w:t>175px</w:t>
       </w:r>
@@ -4404,7 +4152,6 @@
           <w:color w:val="D4D4D4"/>
           <w:sz w:val="19"/>
           <w:szCs w:val="19"/>
-          <w:lang/>
         </w:rPr>
         <w:t xml:space="preserve"> - </w:t>
       </w:r>
@@ -4414,7 +4161,6 @@
           <w:color w:val="B5CEA8"/>
           <w:sz w:val="19"/>
           <w:szCs w:val="19"/>
-          <w:lang/>
         </w:rPr>
         <w:t>5px</w:t>
       </w:r>
@@ -4424,7 +4170,6 @@
           <w:color w:val="D4D4D4"/>
           <w:sz w:val="19"/>
           <w:szCs w:val="19"/>
-          <w:lang/>
         </w:rPr>
         <w:t xml:space="preserve">) / </w:t>
       </w:r>
@@ -4434,7 +4179,6 @@
           <w:color w:val="B5CEA8"/>
           <w:sz w:val="19"/>
           <w:szCs w:val="19"/>
-          <w:lang/>
         </w:rPr>
         <w:t>2</w:t>
       </w:r>
@@ -4444,7 +4188,6 @@
           <w:color w:val="D4D4D4"/>
           <w:sz w:val="19"/>
           <w:szCs w:val="19"/>
-          <w:lang/>
         </w:rPr>
         <w:t>));</w:t>
       </w:r>
@@ -4458,16 +4201,14 @@
           <w:color w:val="D4D4D4"/>
           <w:sz w:val="19"/>
           <w:szCs w:val="19"/>
-          <w:lang/>
-        </w:rPr>
-      </w:pPr>
-      <w:r>
-        <w:rPr>
-          <w:rFonts w:ascii="Consolas" w:eastAsia="Times New Roman" w:hAnsi="Consolas"/>
-          <w:color w:val="D4D4D4"/>
-          <w:sz w:val="19"/>
-          <w:szCs w:val="19"/>
-          <w:lang/>
+        </w:rPr>
+      </w:pPr>
+      <w:r>
+        <w:rPr>
+          <w:rFonts w:ascii="Consolas" w:eastAsia="Times New Roman" w:hAnsi="Consolas"/>
+          <w:color w:val="D4D4D4"/>
+          <w:sz w:val="19"/>
+          <w:szCs w:val="19"/>
         </w:rPr>
         <w:t>}</w:t>
       </w:r>
@@ -4481,20 +4222,18 @@
           <w:color w:val="D4D4D4"/>
           <w:sz w:val="19"/>
           <w:szCs w:val="19"/>
-          <w:lang/>
-        </w:rPr>
-      </w:pPr>
-    </w:p>
-    <w:p>
-      <w:pPr>
-        <w:shd w:val="clear" w:color="auto" w:fill="1E1E1E"/>
-        <w:spacing w:after="0" w:line="255" w:lineRule="atLeast"/>
-        <w:rPr>
-          <w:rFonts w:ascii="Consolas" w:eastAsia="Times New Roman" w:hAnsi="Consolas"/>
-          <w:color w:val="D4D4D4"/>
-          <w:sz w:val="19"/>
-          <w:szCs w:val="19"/>
-          <w:lang/>
+        </w:rPr>
+      </w:pPr>
+    </w:p>
+    <w:p>
+      <w:pPr>
+        <w:shd w:val="clear" w:color="auto" w:fill="1E1E1E"/>
+        <w:spacing w:after="0" w:line="255" w:lineRule="atLeast"/>
+        <w:rPr>
+          <w:rFonts w:ascii="Consolas" w:eastAsia="Times New Roman" w:hAnsi="Consolas"/>
+          <w:color w:val="D4D4D4"/>
+          <w:sz w:val="19"/>
+          <w:szCs w:val="19"/>
         </w:rPr>
       </w:pPr>
       <w:r>
@@ -4503,7 +4242,6 @@
           <w:color w:val="D7BA7D"/>
           <w:sz w:val="19"/>
           <w:szCs w:val="19"/>
-          <w:lang/>
         </w:rPr>
         <w:t>.vertical-line-transform</w:t>
       </w:r>
@@ -4513,7 +4251,6 @@
           <w:color w:val="D4D4D4"/>
           <w:sz w:val="19"/>
           <w:szCs w:val="19"/>
-          <w:lang/>
         </w:rPr>
         <w:t xml:space="preserve"> {</w:t>
       </w:r>
@@ -4527,16 +4264,14 @@
           <w:color w:val="D4D4D4"/>
           <w:sz w:val="19"/>
           <w:szCs w:val="19"/>
-          <w:lang/>
-        </w:rPr>
-      </w:pPr>
-      <w:r>
-        <w:rPr>
-          <w:rFonts w:ascii="Consolas" w:eastAsia="Times New Roman" w:hAnsi="Consolas"/>
-          <w:color w:val="D4D4D4"/>
-          <w:sz w:val="19"/>
-          <w:szCs w:val="19"/>
-          <w:lang/>
+        </w:rPr>
+      </w:pPr>
+      <w:r>
+        <w:rPr>
+          <w:rFonts w:ascii="Consolas" w:eastAsia="Times New Roman" w:hAnsi="Consolas"/>
+          <w:color w:val="D4D4D4"/>
+          <w:sz w:val="19"/>
+          <w:szCs w:val="19"/>
         </w:rPr>
         <w:t xml:space="preserve">  </w:t>
       </w:r>
@@ -4546,7 +4281,6 @@
           <w:color w:val="9CDCFE"/>
           <w:sz w:val="19"/>
           <w:szCs w:val="19"/>
-          <w:lang/>
         </w:rPr>
         <w:t>transform</w:t>
       </w:r>
@@ -4556,7 +4290,6 @@
           <w:color w:val="D4D4D4"/>
           <w:sz w:val="19"/>
           <w:szCs w:val="19"/>
-          <w:lang/>
         </w:rPr>
         <w:t>: translate(calc((</w:t>
       </w:r>
@@ -4566,7 +4299,6 @@
           <w:color w:val="B5CEA8"/>
           <w:sz w:val="19"/>
           <w:szCs w:val="19"/>
-          <w:lang/>
         </w:rPr>
         <w:t>175px</w:t>
       </w:r>
@@ -4576,7 +4308,6 @@
           <w:color w:val="D4D4D4"/>
           <w:sz w:val="19"/>
           <w:szCs w:val="19"/>
-          <w:lang/>
         </w:rPr>
         <w:t xml:space="preserve"> - </w:t>
       </w:r>
@@ -4586,7 +4317,6 @@
           <w:color w:val="B5CEA8"/>
           <w:sz w:val="19"/>
           <w:szCs w:val="19"/>
-          <w:lang/>
         </w:rPr>
         <w:t>5px</w:t>
       </w:r>
@@ -4596,7 +4326,6 @@
           <w:color w:val="D4D4D4"/>
           <w:sz w:val="19"/>
           <w:szCs w:val="19"/>
-          <w:lang/>
         </w:rPr>
         <w:t xml:space="preserve">) / </w:t>
       </w:r>
@@ -4606,7 +4335,6 @@
           <w:color w:val="B5CEA8"/>
           <w:sz w:val="19"/>
           <w:szCs w:val="19"/>
-          <w:lang/>
         </w:rPr>
         <w:t>2</w:t>
       </w:r>
@@ -4616,7 +4344,6 @@
           <w:color w:val="D4D4D4"/>
           <w:sz w:val="19"/>
           <w:szCs w:val="19"/>
-          <w:lang/>
         </w:rPr>
         <w:t>), calc(</w:t>
       </w:r>
@@ -4626,7 +4353,6 @@
           <w:color w:val="B5CEA8"/>
           <w:sz w:val="19"/>
           <w:szCs w:val="19"/>
-          <w:lang/>
         </w:rPr>
         <w:t>-50px</w:t>
       </w:r>
@@ -4636,7 +4362,6 @@
           <w:color w:val="D4D4D4"/>
           <w:sz w:val="19"/>
           <w:szCs w:val="19"/>
-          <w:lang/>
         </w:rPr>
         <w:t xml:space="preserve"> + </w:t>
       </w:r>
@@ -4646,7 +4371,6 @@
           <w:color w:val="B5CEA8"/>
           <w:sz w:val="19"/>
           <w:szCs w:val="19"/>
-          <w:lang/>
         </w:rPr>
         <w:t>-5px</w:t>
       </w:r>
@@ -4656,7 +4380,6 @@
           <w:color w:val="D4D4D4"/>
           <w:sz w:val="19"/>
           <w:szCs w:val="19"/>
-          <w:lang/>
         </w:rPr>
         <w:t>));</w:t>
       </w:r>
@@ -4670,16 +4393,14 @@
           <w:color w:val="D4D4D4"/>
           <w:sz w:val="19"/>
           <w:szCs w:val="19"/>
-          <w:lang/>
-        </w:rPr>
-      </w:pPr>
-      <w:r>
-        <w:rPr>
-          <w:rFonts w:ascii="Consolas" w:eastAsia="Times New Roman" w:hAnsi="Consolas"/>
-          <w:color w:val="D4D4D4"/>
-          <w:sz w:val="19"/>
-          <w:szCs w:val="19"/>
-          <w:lang/>
+        </w:rPr>
+      </w:pPr>
+      <w:r>
+        <w:rPr>
+          <w:rFonts w:ascii="Consolas" w:eastAsia="Times New Roman" w:hAnsi="Consolas"/>
+          <w:color w:val="D4D4D4"/>
+          <w:sz w:val="19"/>
+          <w:szCs w:val="19"/>
         </w:rPr>
         <w:t>}</w:t>
       </w:r>
@@ -4693,20 +4414,18 @@
           <w:color w:val="D4D4D4"/>
           <w:sz w:val="19"/>
           <w:szCs w:val="19"/>
-          <w:lang/>
-        </w:rPr>
-      </w:pPr>
-    </w:p>
-    <w:p>
-      <w:pPr>
-        <w:shd w:val="clear" w:color="auto" w:fill="1E1E1E"/>
-        <w:spacing w:after="0" w:line="255" w:lineRule="atLeast"/>
-        <w:rPr>
-          <w:rFonts w:ascii="Consolas" w:eastAsia="Times New Roman" w:hAnsi="Consolas"/>
-          <w:color w:val="D4D4D4"/>
-          <w:sz w:val="19"/>
-          <w:szCs w:val="19"/>
-          <w:lang/>
+        </w:rPr>
+      </w:pPr>
+    </w:p>
+    <w:p>
+      <w:pPr>
+        <w:shd w:val="clear" w:color="auto" w:fill="1E1E1E"/>
+        <w:spacing w:after="0" w:line="255" w:lineRule="atLeast"/>
+        <w:rPr>
+          <w:rFonts w:ascii="Consolas" w:eastAsia="Times New Roman" w:hAnsi="Consolas"/>
+          <w:color w:val="D4D4D4"/>
+          <w:sz w:val="19"/>
+          <w:szCs w:val="19"/>
         </w:rPr>
       </w:pPr>
       <w:r>
@@ -4715,7 +4434,6 @@
           <w:color w:val="D7BA7D"/>
           <w:sz w:val="19"/>
           <w:szCs w:val="19"/>
-          <w:lang/>
         </w:rPr>
         <w:t>.outer-circle-transform</w:t>
       </w:r>
@@ -4725,7 +4443,6 @@
           <w:color w:val="D4D4D4"/>
           <w:sz w:val="19"/>
           <w:szCs w:val="19"/>
-          <w:lang/>
         </w:rPr>
         <w:t xml:space="preserve"> {</w:t>
       </w:r>
@@ -4739,16 +4456,14 @@
           <w:color w:val="D4D4D4"/>
           <w:sz w:val="19"/>
           <w:szCs w:val="19"/>
-          <w:lang/>
-        </w:rPr>
-      </w:pPr>
-      <w:r>
-        <w:rPr>
-          <w:rFonts w:ascii="Consolas" w:eastAsia="Times New Roman" w:hAnsi="Consolas"/>
-          <w:color w:val="D4D4D4"/>
-          <w:sz w:val="19"/>
-          <w:szCs w:val="19"/>
-          <w:lang/>
+        </w:rPr>
+      </w:pPr>
+      <w:r>
+        <w:rPr>
+          <w:rFonts w:ascii="Consolas" w:eastAsia="Times New Roman" w:hAnsi="Consolas"/>
+          <w:color w:val="D4D4D4"/>
+          <w:sz w:val="19"/>
+          <w:szCs w:val="19"/>
         </w:rPr>
         <w:t xml:space="preserve">  </w:t>
       </w:r>
@@ -4758,7 +4473,6 @@
           <w:color w:val="9CDCFE"/>
           <w:sz w:val="19"/>
           <w:szCs w:val="19"/>
-          <w:lang/>
         </w:rPr>
         <w:t>transform</w:t>
       </w:r>
@@ -4768,7 +4482,6 @@
           <w:color w:val="D4D4D4"/>
           <w:sz w:val="19"/>
           <w:szCs w:val="19"/>
-          <w:lang/>
         </w:rPr>
         <w:t>: translate(</w:t>
       </w:r>
@@ -4782,16 +4495,14 @@
           <w:color w:val="D4D4D4"/>
           <w:sz w:val="19"/>
           <w:szCs w:val="19"/>
-          <w:lang/>
-        </w:rPr>
-      </w:pPr>
-      <w:r>
-        <w:rPr>
-          <w:rFonts w:ascii="Consolas" w:eastAsia="Times New Roman" w:hAnsi="Consolas"/>
-          <w:color w:val="D4D4D4"/>
-          <w:sz w:val="19"/>
-          <w:szCs w:val="19"/>
-          <w:lang/>
+        </w:rPr>
+      </w:pPr>
+      <w:r>
+        <w:rPr>
+          <w:rFonts w:ascii="Consolas" w:eastAsia="Times New Roman" w:hAnsi="Consolas"/>
+          <w:color w:val="D4D4D4"/>
+          <w:sz w:val="19"/>
+          <w:szCs w:val="19"/>
         </w:rPr>
         <w:t>    calc((</w:t>
       </w:r>
@@ -4801,7 +4512,6 @@
           <w:color w:val="B5CEA8"/>
           <w:sz w:val="19"/>
           <w:szCs w:val="19"/>
-          <w:lang/>
         </w:rPr>
         <w:t>175px</w:t>
       </w:r>
@@ -4811,7 +4521,6 @@
           <w:color w:val="D4D4D4"/>
           <w:sz w:val="19"/>
           <w:szCs w:val="19"/>
-          <w:lang/>
         </w:rPr>
         <w:t xml:space="preserve"> - </w:t>
       </w:r>
@@ -4821,7 +4530,6 @@
           <w:color w:val="B5CEA8"/>
           <w:sz w:val="19"/>
           <w:szCs w:val="19"/>
-          <w:lang/>
         </w:rPr>
         <w:t>150px</w:t>
       </w:r>
@@ -4831,7 +4539,6 @@
           <w:color w:val="D4D4D4"/>
           <w:sz w:val="19"/>
           <w:szCs w:val="19"/>
-          <w:lang/>
         </w:rPr>
         <w:t xml:space="preserve">) / </w:t>
       </w:r>
@@ -4841,7 +4548,6 @@
           <w:color w:val="B5CEA8"/>
           <w:sz w:val="19"/>
           <w:szCs w:val="19"/>
-          <w:lang/>
         </w:rPr>
         <w:t>2</w:t>
       </w:r>
@@ -4851,7 +4557,6 @@
           <w:color w:val="D4D4D4"/>
           <w:sz w:val="19"/>
           <w:szCs w:val="19"/>
-          <w:lang/>
         </w:rPr>
         <w:t>),</w:t>
       </w:r>
@@ -4865,16 +4570,14 @@
           <w:color w:val="D4D4D4"/>
           <w:sz w:val="19"/>
           <w:szCs w:val="19"/>
-          <w:lang/>
-        </w:rPr>
-      </w:pPr>
-      <w:r>
-        <w:rPr>
-          <w:rFonts w:ascii="Consolas" w:eastAsia="Times New Roman" w:hAnsi="Consolas"/>
-          <w:color w:val="D4D4D4"/>
-          <w:sz w:val="19"/>
-          <w:szCs w:val="19"/>
-          <w:lang/>
+        </w:rPr>
+      </w:pPr>
+      <w:r>
+        <w:rPr>
+          <w:rFonts w:ascii="Consolas" w:eastAsia="Times New Roman" w:hAnsi="Consolas"/>
+          <w:color w:val="D4D4D4"/>
+          <w:sz w:val="19"/>
+          <w:szCs w:val="19"/>
         </w:rPr>
         <w:t>    calc((</w:t>
       </w:r>
@@ -4884,7 +4587,6 @@
           <w:color w:val="B5CEA8"/>
           <w:sz w:val="19"/>
           <w:szCs w:val="19"/>
-          <w:lang/>
         </w:rPr>
         <w:t>-50px</w:t>
       </w:r>
@@ -4894,7 +4596,6 @@
           <w:color w:val="D4D4D4"/>
           <w:sz w:val="19"/>
           <w:szCs w:val="19"/>
-          <w:lang/>
         </w:rPr>
         <w:t xml:space="preserve"> + </w:t>
       </w:r>
@@ -4904,7 +4605,6 @@
           <w:color w:val="B5CEA8"/>
           <w:sz w:val="19"/>
           <w:szCs w:val="19"/>
-          <w:lang/>
         </w:rPr>
         <w:t>-5px</w:t>
       </w:r>
@@ -4914,7 +4614,6 @@
           <w:color w:val="D4D4D4"/>
           <w:sz w:val="19"/>
           <w:szCs w:val="19"/>
-          <w:lang/>
         </w:rPr>
         <w:t xml:space="preserve"> + </w:t>
       </w:r>
@@ -4924,7 +4623,6 @@
           <w:color w:val="B5CEA8"/>
           <w:sz w:val="19"/>
           <w:szCs w:val="19"/>
-          <w:lang/>
         </w:rPr>
         <w:t>-175px</w:t>
       </w:r>
@@ -4934,7 +4632,6 @@
           <w:color w:val="D4D4D4"/>
           <w:sz w:val="19"/>
           <w:szCs w:val="19"/>
-          <w:lang/>
         </w:rPr>
         <w:t>) + (</w:t>
       </w:r>
@@ -4944,7 +4641,6 @@
           <w:color w:val="B5CEA8"/>
           <w:sz w:val="19"/>
           <w:szCs w:val="19"/>
-          <w:lang/>
         </w:rPr>
         <w:t>175px</w:t>
       </w:r>
@@ -4954,7 +4650,6 @@
           <w:color w:val="D4D4D4"/>
           <w:sz w:val="19"/>
           <w:szCs w:val="19"/>
-          <w:lang/>
         </w:rPr>
         <w:t xml:space="preserve"> - </w:t>
       </w:r>
@@ -4964,7 +4659,6 @@
           <w:color w:val="B5CEA8"/>
           <w:sz w:val="19"/>
           <w:szCs w:val="19"/>
-          <w:lang/>
         </w:rPr>
         <w:t>150px</w:t>
       </w:r>
@@ -4974,7 +4668,6 @@
           <w:color w:val="D4D4D4"/>
           <w:sz w:val="19"/>
           <w:szCs w:val="19"/>
-          <w:lang/>
         </w:rPr>
         <w:t>) / 2)</w:t>
       </w:r>
@@ -4988,16 +4681,14 @@
           <w:color w:val="D4D4D4"/>
           <w:sz w:val="19"/>
           <w:szCs w:val="19"/>
-          <w:lang/>
-        </w:rPr>
-      </w:pPr>
-      <w:r>
-        <w:rPr>
-          <w:rFonts w:ascii="Consolas" w:eastAsia="Times New Roman" w:hAnsi="Consolas"/>
-          <w:color w:val="D4D4D4"/>
-          <w:sz w:val="19"/>
-          <w:szCs w:val="19"/>
-          <w:lang/>
+        </w:rPr>
+      </w:pPr>
+      <w:r>
+        <w:rPr>
+          <w:rFonts w:ascii="Consolas" w:eastAsia="Times New Roman" w:hAnsi="Consolas"/>
+          <w:color w:val="D4D4D4"/>
+          <w:sz w:val="19"/>
+          <w:szCs w:val="19"/>
         </w:rPr>
         <w:t>  );</w:t>
       </w:r>
@@ -5011,16 +4702,14 @@
           <w:color w:val="D4D4D4"/>
           <w:sz w:val="19"/>
           <w:szCs w:val="19"/>
-          <w:lang/>
-        </w:rPr>
-      </w:pPr>
-      <w:r>
-        <w:rPr>
-          <w:rFonts w:ascii="Consolas" w:eastAsia="Times New Roman" w:hAnsi="Consolas"/>
-          <w:color w:val="D4D4D4"/>
-          <w:sz w:val="19"/>
-          <w:szCs w:val="19"/>
-          <w:lang/>
+        </w:rPr>
+      </w:pPr>
+      <w:r>
+        <w:rPr>
+          <w:rFonts w:ascii="Consolas" w:eastAsia="Times New Roman" w:hAnsi="Consolas"/>
+          <w:color w:val="D4D4D4"/>
+          <w:sz w:val="19"/>
+          <w:szCs w:val="19"/>
         </w:rPr>
         <w:t>}</w:t>
       </w:r>
@@ -5293,6 +4982,64 @@
         </w:rPr>
         <w:t>елементів на веб-сторінці, що є дуже важливим концептом для розуміння для створення хороших веб-сторінок.</w:t>
       </w:r>
+    </w:p>
+    <w:p>
+      <w:pPr>
+        <w:rPr>
+          <w:lang w:val="en-US"/>
+        </w:rPr>
+      </w:pPr>
+      <w:r>
+        <w:t>Посилання:</w:t>
+      </w:r>
+      <w:r>
+        <w:br/>
+      </w:r>
+      <w:hyperlink r:id="rId16" w:history="1">
+        <w:r>
+          <w:rPr>
+            <w:rStyle w:val="Hyperlink"/>
+            <w:lang w:val="en-US"/>
+          </w:rPr>
+          <w:t>GitHu</w:t>
+        </w:r>
+        <w:r>
+          <w:rPr>
+            <w:rStyle w:val="Hyperlink"/>
+            <w:lang w:val="en-US"/>
+          </w:rPr>
+          <w:t>b</w:t>
+        </w:r>
+        <w:r>
+          <w:rPr>
+            <w:rStyle w:val="Hyperlink"/>
+            <w:lang w:val="en-US"/>
+          </w:rPr>
+          <w:t xml:space="preserve"> Pages</w:t>
+        </w:r>
+      </w:hyperlink>
+    </w:p>
+    <w:p>
+      <w:hyperlink r:id="rId17" w:history="1">
+        <w:r>
+          <w:rPr>
+            <w:rStyle w:val="Hyperlink"/>
+          </w:rPr>
+          <w:t>Репозит</w:t>
+        </w:r>
+        <w:r>
+          <w:rPr>
+            <w:rStyle w:val="Hyperlink"/>
+          </w:rPr>
+          <w:t>о</w:t>
+        </w:r>
+        <w:r>
+          <w:rPr>
+            <w:rStyle w:val="Hyperlink"/>
+          </w:rPr>
+          <w:t>рій</w:t>
+        </w:r>
+      </w:hyperlink>
     </w:p>
     <w:sectPr>
       <w:pgSz w:w="11906" w:h="16838"/>
@@ -5754,11 +5501,34 @@
     <w:name w:val="Hyperlink"/>
     <w:basedOn w:val="DefaultParagraphFont"/>
     <w:uiPriority w:val="99"/>
-    <w:semiHidden/>
     <w:unhideWhenUsed/>
     <w:rsid w:val="00B14DF9"/>
     <w:rPr>
       <w:color w:val="0563C1" w:themeColor="hyperlink"/>
+      <w:u w:val="single"/>
+    </w:rPr>
+  </w:style>
+  <w:style w:type="character" w:styleId="UnresolvedMention">
+    <w:name w:val="Unresolved Mention"/>
+    <w:basedOn w:val="DefaultParagraphFont"/>
+    <w:uiPriority w:val="99"/>
+    <w:semiHidden/>
+    <w:unhideWhenUsed/>
+    <w:rsid w:val="00883F86"/>
+    <w:rPr>
+      <w:color w:val="605E5C"/>
+      <w:shd w:val="clear" w:color="auto" w:fill="E1DFDD"/>
+    </w:rPr>
+  </w:style>
+  <w:style w:type="character" w:styleId="FollowedHyperlink">
+    <w:name w:val="FollowedHyperlink"/>
+    <w:basedOn w:val="DefaultParagraphFont"/>
+    <w:uiPriority w:val="99"/>
+    <w:semiHidden/>
+    <w:unhideWhenUsed/>
+    <w:rsid w:val="00883F86"/>
+    <w:rPr>
+      <w:color w:val="954F72" w:themeColor="followedHyperlink"/>
       <w:u w:val="single"/>
     </w:rPr>
   </w:style>

</xml_diff>